<commit_message>
Finalização das tarefas de documentação -> André Castro
</commit_message>
<xml_diff>
--- a/Documentation/AER_G1.docx
+++ b/Documentation/AER_G1.docx
@@ -660,26 +660,7 @@
               <w:jc w:val="center"/>
             </w:pPr>
             <w:r>
-              <w:rPr>
-                <w:b/>
-                <w:sz w:val="16"/>
-              </w:rPr>
-              <w:t>1.</w:t>
-            </w:r>
-            <w:commentRangeStart w:id="1"/>
-            <w:r>
-              <w:rPr>
-                <w:b/>
-                <w:sz w:val="16"/>
-              </w:rPr>
-              <w:t>0</w:t>
-            </w:r>
-            <w:commentRangeEnd w:id="1"/>
-            <w:r>
-              <w:rPr>
-                <w:rStyle w:val="CommentReference"/>
-              </w:rPr>
-              <w:commentReference w:id="1"/>
+              <w:t>1.0</w:t>
             </w:r>
           </w:p>
         </w:tc>
@@ -698,6 +679,9 @@
               <w:spacing w:before="80" w:after="0" w:line="360" w:lineRule="auto"/>
               <w:jc w:val="center"/>
             </w:pPr>
+            <w:r>
+              <w:t>09-07-2019 15:39</w:t>
+            </w:r>
           </w:p>
         </w:tc>
         <w:tc>
@@ -715,6 +699,9 @@
               <w:spacing w:before="80" w:after="0" w:line="360" w:lineRule="auto"/>
               <w:jc w:val="center"/>
             </w:pPr>
+            <w:r>
+              <w:t>André Castro</w:t>
+            </w:r>
           </w:p>
         </w:tc>
         <w:tc>
@@ -733,6 +720,9 @@
               <w:ind w:left="162" w:right="284"/>
               <w:jc w:val="center"/>
             </w:pPr>
+            <w:r>
+              <w:t>Adicionar pontos em falta</w:t>
+            </w:r>
           </w:p>
         </w:tc>
       </w:tr>
@@ -753,106 +743,90 @@
               <w:ind w:left="162" w:right="284"/>
               <w:jc w:val="center"/>
             </w:pPr>
-          </w:p>
+            <w:r>
+              <w:t>1.1</w:t>
+            </w:r>
+          </w:p>
+        </w:tc>
+        <w:tc>
+          <w:tcPr>
+            <w:tcW w:w="1455" w:type="dxa"/>
+            <w:tcMar>
+              <w:top w:w="100" w:type="dxa"/>
+              <w:left w:w="115" w:type="dxa"/>
+              <w:bottom w:w="100" w:type="dxa"/>
+              <w:right w:w="115" w:type="dxa"/>
+            </w:tcMar>
+          </w:tcPr>
+          <w:p>
+            <w:pPr>
+              <w:spacing w:before="80" w:after="0" w:line="360" w:lineRule="auto"/>
+              <w:jc w:val="center"/>
+            </w:pPr>
+            <w:r>
+              <w:t>09-07-2019 16:20</w:t>
+            </w:r>
+          </w:p>
+        </w:tc>
+        <w:tc>
+          <w:tcPr>
+            <w:tcW w:w="1905" w:type="dxa"/>
+            <w:tcMar>
+              <w:top w:w="100" w:type="dxa"/>
+              <w:left w:w="108" w:type="dxa"/>
+              <w:bottom w:w="100" w:type="dxa"/>
+              <w:right w:w="108" w:type="dxa"/>
+            </w:tcMar>
+          </w:tcPr>
+          <w:p>
+            <w:pPr>
+              <w:spacing w:before="80" w:after="0" w:line="360" w:lineRule="auto"/>
+              <w:jc w:val="center"/>
+            </w:pPr>
+            <w:r>
+              <w:t>André Batista</w:t>
+            </w:r>
+          </w:p>
+        </w:tc>
+        <w:tc>
+          <w:tcPr>
+            <w:tcW w:w="3585" w:type="dxa"/>
+            <w:tcMar>
+              <w:top w:w="100" w:type="dxa"/>
+              <w:left w:w="115" w:type="dxa"/>
+              <w:bottom w:w="100" w:type="dxa"/>
+              <w:right w:w="115" w:type="dxa"/>
+            </w:tcMar>
+          </w:tcPr>
           <w:p>
             <w:pPr>
               <w:spacing w:before="80" w:after="0" w:line="360" w:lineRule="auto"/>
               <w:ind w:left="162" w:right="284"/>
               <w:jc w:val="center"/>
             </w:pPr>
-          </w:p>
+            <w:r>
+              <w:t>Alteração da matriz de rastreabilidade</w:t>
+            </w:r>
+          </w:p>
+        </w:tc>
+      </w:tr>
+      <w:tr>
+        <w:tc>
+          <w:tcPr>
+            <w:tcW w:w="1380" w:type="dxa"/>
+            <w:tcMar>
+              <w:top w:w="100" w:type="dxa"/>
+              <w:left w:w="115" w:type="dxa"/>
+              <w:bottom w:w="100" w:type="dxa"/>
+              <w:right w:w="115" w:type="dxa"/>
+            </w:tcMar>
+          </w:tcPr>
           <w:p>
             <w:pPr>
               <w:spacing w:before="80" w:after="0" w:line="360" w:lineRule="auto"/>
               <w:ind w:left="162" w:right="284"/>
               <w:jc w:val="center"/>
             </w:pPr>
-            <w:r>
-              <w:rPr>
-                <w:b/>
-                <w:sz w:val="16"/>
-              </w:rPr>
-              <w:t>2.0</w:t>
-            </w:r>
-          </w:p>
-        </w:tc>
-        <w:tc>
-          <w:tcPr>
-            <w:tcW w:w="1455" w:type="dxa"/>
-            <w:tcMar>
-              <w:top w:w="100" w:type="dxa"/>
-              <w:left w:w="115" w:type="dxa"/>
-              <w:bottom w:w="100" w:type="dxa"/>
-              <w:right w:w="115" w:type="dxa"/>
-            </w:tcMar>
-          </w:tcPr>
-          <w:p>
-            <w:pPr>
-              <w:spacing w:before="80" w:after="0" w:line="360" w:lineRule="auto"/>
-              <w:jc w:val="center"/>
-            </w:pPr>
-          </w:p>
-        </w:tc>
-        <w:tc>
-          <w:tcPr>
-            <w:tcW w:w="1905" w:type="dxa"/>
-            <w:tcMar>
-              <w:top w:w="100" w:type="dxa"/>
-              <w:left w:w="108" w:type="dxa"/>
-              <w:bottom w:w="100" w:type="dxa"/>
-              <w:right w:w="108" w:type="dxa"/>
-            </w:tcMar>
-          </w:tcPr>
-          <w:p>
-            <w:pPr>
-              <w:spacing w:before="80" w:after="0" w:line="360" w:lineRule="auto"/>
-              <w:jc w:val="center"/>
-            </w:pPr>
-          </w:p>
-        </w:tc>
-        <w:tc>
-          <w:tcPr>
-            <w:tcW w:w="3585" w:type="dxa"/>
-            <w:tcMar>
-              <w:top w:w="100" w:type="dxa"/>
-              <w:left w:w="115" w:type="dxa"/>
-              <w:bottom w:w="100" w:type="dxa"/>
-              <w:right w:w="115" w:type="dxa"/>
-            </w:tcMar>
-          </w:tcPr>
-          <w:p>
-            <w:pPr>
-              <w:spacing w:before="80" w:after="0" w:line="360" w:lineRule="auto"/>
-              <w:ind w:left="162" w:right="284"/>
-              <w:jc w:val="center"/>
-            </w:pPr>
-          </w:p>
-        </w:tc>
-      </w:tr>
-      <w:tr>
-        <w:tc>
-          <w:tcPr>
-            <w:tcW w:w="1380" w:type="dxa"/>
-            <w:tcMar>
-              <w:top w:w="100" w:type="dxa"/>
-              <w:left w:w="115" w:type="dxa"/>
-              <w:bottom w:w="100" w:type="dxa"/>
-              <w:right w:w="115" w:type="dxa"/>
-            </w:tcMar>
-          </w:tcPr>
-          <w:p>
-            <w:pPr>
-              <w:spacing w:before="80" w:after="0" w:line="360" w:lineRule="auto"/>
-              <w:ind w:left="162" w:right="284"/>
-              <w:jc w:val="center"/>
-            </w:pPr>
-            <w:r>
-              <w:rPr>
-                <w:b/>
-                <w:sz w:val="16"/>
-              </w:rPr>
-              <w:t>2.2</w:t>
-            </w:r>
           </w:p>
         </w:tc>
         <w:tc>
@@ -3923,8 +3897,8 @@
           <w:sz w:val="36"/>
         </w:rPr>
       </w:pPr>
-      <w:bookmarkStart w:id="2" w:name="h.22la3yj3pyb2" w:colFirst="0" w:colLast="0"/>
-      <w:bookmarkEnd w:id="2"/>
+      <w:bookmarkStart w:id="1" w:name="h.22la3yj3pyb2" w:colFirst="0" w:colLast="0"/>
+      <w:bookmarkEnd w:id="1"/>
       <w:r>
         <w:br w:type="page"/>
       </w:r>
@@ -3933,7 +3907,7 @@
       <w:pPr>
         <w:pStyle w:val="Heading1"/>
       </w:pPr>
-      <w:bookmarkStart w:id="3" w:name="_Toc5384398"/>
+      <w:bookmarkStart w:id="2" w:name="_Toc5384398"/>
       <w:r>
         <w:lastRenderedPageBreak/>
         <w:t>1</w:t>
@@ -3944,7 +3918,7 @@
       <w:r>
         <w:t>Introdução</w:t>
       </w:r>
-      <w:bookmarkEnd w:id="3"/>
+      <w:bookmarkEnd w:id="2"/>
     </w:p>
     <w:p>
       <w:pPr>
@@ -3954,12 +3928,12 @@
           <w:color w:val="FF0000"/>
         </w:rPr>
       </w:pPr>
-      <w:bookmarkStart w:id="4" w:name="h.bccm6fjljdm5" w:colFirst="0" w:colLast="0"/>
-      <w:bookmarkStart w:id="5" w:name="h.ejyjhmryv2yt" w:colFirst="0" w:colLast="0"/>
-      <w:bookmarkStart w:id="6" w:name="h.gg561kb3xwbt" w:colFirst="0" w:colLast="0"/>
+      <w:bookmarkStart w:id="3" w:name="h.bccm6fjljdm5" w:colFirst="0" w:colLast="0"/>
+      <w:bookmarkStart w:id="4" w:name="h.ejyjhmryv2yt" w:colFirst="0" w:colLast="0"/>
+      <w:bookmarkStart w:id="5" w:name="h.gg561kb3xwbt" w:colFirst="0" w:colLast="0"/>
+      <w:bookmarkEnd w:id="3"/>
       <w:bookmarkEnd w:id="4"/>
       <w:bookmarkEnd w:id="5"/>
-      <w:bookmarkEnd w:id="6"/>
       <w:r>
         <w:rPr>
           <w:strike/>
@@ -3980,48 +3954,48 @@
         <w:pStyle w:val="Heading2"/>
         <w:jc w:val="both"/>
       </w:pPr>
-      <w:bookmarkStart w:id="7" w:name="_Toc5384399"/>
+      <w:bookmarkStart w:id="6" w:name="_Toc5384399"/>
       <w:r>
         <w:t xml:space="preserve">1.1 </w:t>
       </w:r>
       <w:r>
         <w:t>Missão</w:t>
       </w:r>
+      <w:bookmarkEnd w:id="6"/>
+    </w:p>
+    <w:p>
+      <w:pPr>
+        <w:pStyle w:val="NoSpacing"/>
+      </w:pPr>
+      <w:r>
+        <w:t>O objetivo com este projeto é proporcionar à escola/agrupamento uma ferramenta de gestão para ajudar o trabalh</w:t>
+      </w:r>
+      <w:r>
+        <w:t xml:space="preserve">o do segurança e ao mesmo tempo </w:t>
+      </w:r>
+      <w:r>
+        <w:t>melhorar a forma como é feita a re</w:t>
+      </w:r>
+      <w:r>
+        <w:t>quisição/levantamento de chaves.</w:t>
+      </w:r>
+    </w:p>
+    <w:p>
+      <w:pPr>
+        <w:pStyle w:val="NoSpacing"/>
+      </w:pPr>
+      <w:bookmarkStart w:id="7" w:name="h.3q2lwqmxwosg" w:colFirst="0" w:colLast="0"/>
       <w:bookmarkEnd w:id="7"/>
     </w:p>
     <w:p>
       <w:pPr>
-        <w:pStyle w:val="NoSpacing"/>
-      </w:pPr>
-      <w:r>
-        <w:t>O objetivo com este projeto é proporcionar à escola/agrupamento uma ferramenta de gestão para ajudar o trabalh</w:t>
-      </w:r>
-      <w:r>
-        <w:t xml:space="preserve">o do segurança e ao mesmo tempo </w:t>
-      </w:r>
-      <w:r>
-        <w:t>melhorar a forma como é feita a re</w:t>
-      </w:r>
-      <w:r>
-        <w:t>quisição/levantamento de chaves.</w:t>
-      </w:r>
-    </w:p>
-    <w:p>
-      <w:pPr>
-        <w:pStyle w:val="NoSpacing"/>
-      </w:pPr>
-      <w:bookmarkStart w:id="8" w:name="h.3q2lwqmxwosg" w:colFirst="0" w:colLast="0"/>
+        <w:pStyle w:val="Heading2"/>
+      </w:pPr>
+      <w:bookmarkStart w:id="8" w:name="_Toc5384400"/>
+      <w:r>
+        <w:t>1.2 Ponto de situação</w:t>
+      </w:r>
       <w:bookmarkEnd w:id="8"/>
-    </w:p>
-    <w:p>
-      <w:pPr>
-        <w:pStyle w:val="Heading2"/>
-      </w:pPr>
-      <w:bookmarkStart w:id="9" w:name="_Toc5384400"/>
-      <w:r>
-        <w:t>1.2 Ponto de situação</w:t>
-      </w:r>
-      <w:bookmarkEnd w:id="9"/>
     </w:p>
     <w:p>
       <w:pPr>
@@ -4031,7 +4005,7 @@
           <w:color w:val="FF0000"/>
         </w:rPr>
       </w:pPr>
-      <w:commentRangeStart w:id="10"/>
+      <w:commentRangeStart w:id="9"/>
       <w:r>
         <w:rPr>
           <w:strike/>
@@ -4039,25 +4013,25 @@
         </w:rPr>
         <w:t>Analise e especificação de requisitos.</w:t>
       </w:r>
-      <w:commentRangeEnd w:id="10"/>
+      <w:commentRangeEnd w:id="9"/>
       <w:r>
         <w:rPr>
           <w:rStyle w:val="CommentReference"/>
         </w:rPr>
-        <w:commentReference w:id="10"/>
+        <w:commentReference w:id="9"/>
       </w:r>
     </w:p>
     <w:p>
-      <w:bookmarkStart w:id="11" w:name="h.x537ihthkbj4" w:colFirst="0" w:colLast="0"/>
-      <w:bookmarkEnd w:id="11"/>
+      <w:bookmarkStart w:id="10" w:name="h.x537ihthkbj4" w:colFirst="0" w:colLast="0"/>
+      <w:bookmarkEnd w:id="10"/>
     </w:p>
     <w:p/>
     <w:p>
       <w:pPr>
         <w:pStyle w:val="NoSpacing"/>
       </w:pPr>
-      <w:bookmarkStart w:id="12" w:name="h.tyjcwt" w:colFirst="0" w:colLast="0"/>
-      <w:bookmarkEnd w:id="12"/>
+      <w:bookmarkStart w:id="11" w:name="h.tyjcwt" w:colFirst="0" w:colLast="0"/>
+      <w:bookmarkEnd w:id="11"/>
     </w:p>
     <w:p>
       <w:pPr>
@@ -4077,7 +4051,7 @@
         <w:pStyle w:val="Heading1"/>
         <w:ind w:left="0" w:firstLine="0"/>
       </w:pPr>
-      <w:bookmarkStart w:id="13" w:name="_Toc5384401"/>
+      <w:bookmarkStart w:id="12" w:name="_Toc5384401"/>
       <w:r>
         <w:lastRenderedPageBreak/>
         <w:t xml:space="preserve">2. </w:t>
@@ -4088,7 +4062,7 @@
       <w:r>
         <w:t>projeto</w:t>
       </w:r>
-      <w:bookmarkEnd w:id="13"/>
+      <w:bookmarkEnd w:id="12"/>
     </w:p>
     <w:p/>
     <w:tbl>
@@ -4560,11 +4534,11 @@
           <w:szCs w:val="32"/>
         </w:rPr>
       </w:pPr>
-      <w:bookmarkStart w:id="14" w:name="h.rkji0250nqcr" w:colFirst="0" w:colLast="0"/>
-      <w:bookmarkStart w:id="15" w:name="h.3dy6vkm" w:colFirst="0" w:colLast="0"/>
-      <w:bookmarkStart w:id="16" w:name="_Toc5384402"/>
+      <w:bookmarkStart w:id="13" w:name="h.rkji0250nqcr" w:colFirst="0" w:colLast="0"/>
+      <w:bookmarkStart w:id="14" w:name="h.3dy6vkm" w:colFirst="0" w:colLast="0"/>
+      <w:bookmarkStart w:id="15" w:name="_Toc5384402"/>
+      <w:bookmarkEnd w:id="13"/>
       <w:bookmarkEnd w:id="14"/>
-      <w:bookmarkEnd w:id="15"/>
       <w:r>
         <w:rPr>
           <w:szCs w:val="32"/>
@@ -4577,7 +4551,7 @@
         </w:rPr>
         <w:t>Histórico e Motivação</w:t>
       </w:r>
-      <w:bookmarkEnd w:id="16"/>
+      <w:bookmarkEnd w:id="15"/>
     </w:p>
     <w:p>
       <w:pPr>
@@ -4593,7 +4567,7 @@
           <w:szCs w:val="24"/>
         </w:rPr>
       </w:pPr>
-      <w:bookmarkStart w:id="17" w:name="_Toc5384403"/>
+      <w:bookmarkStart w:id="16" w:name="_Toc5384403"/>
       <w:r>
         <w:rPr>
           <w:szCs w:val="24"/>
@@ -4618,7 +4592,7 @@
         </w:rPr>
         <w:t>:</w:t>
       </w:r>
-      <w:bookmarkEnd w:id="17"/>
+      <w:bookmarkEnd w:id="16"/>
     </w:p>
     <w:p>
       <w:pPr>
@@ -4640,11 +4614,11 @@
           <w:szCs w:val="24"/>
         </w:rPr>
       </w:pPr>
-      <w:bookmarkStart w:id="18" w:name="_Toc5384404"/>
+      <w:bookmarkStart w:id="17" w:name="_Toc5384404"/>
       <w:r>
         <w:t>2.1.2 Qual o problema a ser resolvido?</w:t>
       </w:r>
-      <w:bookmarkEnd w:id="18"/>
+      <w:bookmarkEnd w:id="17"/>
     </w:p>
     <w:p>
       <w:pPr>
@@ -4669,7 +4643,7 @@
       <w:pPr>
         <w:pStyle w:val="Heading3"/>
       </w:pPr>
-      <w:bookmarkStart w:id="19" w:name="_Toc5384405"/>
+      <w:bookmarkStart w:id="18" w:name="_Toc5384405"/>
       <w:r>
         <w:t xml:space="preserve">2.1.3 </w:t>
       </w:r>
@@ -4679,7 +4653,7 @@
       <w:r>
         <w:t>?</w:t>
       </w:r>
-      <w:bookmarkEnd w:id="19"/>
+      <w:bookmarkEnd w:id="18"/>
     </w:p>
     <w:p>
       <w:pPr>
@@ -4704,31 +4678,31 @@
           <w:sz w:val="36"/>
         </w:rPr>
       </w:pPr>
-      <w:bookmarkStart w:id="20" w:name="h.1t3h5sf" w:colFirst="0" w:colLast="0"/>
-      <w:bookmarkStart w:id="21" w:name="h.4d34og8" w:colFirst="0" w:colLast="0"/>
+      <w:bookmarkStart w:id="19" w:name="h.1t3h5sf" w:colFirst="0" w:colLast="0"/>
+      <w:bookmarkStart w:id="20" w:name="h.4d34og8" w:colFirst="0" w:colLast="0"/>
+      <w:bookmarkEnd w:id="19"/>
       <w:bookmarkEnd w:id="20"/>
+    </w:p>
+    <w:p>
+      <w:pPr>
+        <w:pStyle w:val="Heading1"/>
+        <w:ind w:left="0" w:firstLine="0"/>
+      </w:pPr>
+      <w:bookmarkStart w:id="21" w:name="_Toc5384406"/>
+      <w:r>
+        <w:lastRenderedPageBreak/>
+        <w:t xml:space="preserve">3. </w:t>
+      </w:r>
+      <w:r>
+        <w:t xml:space="preserve">Plano de </w:t>
+      </w:r>
+      <w:r>
+        <w:t>Projeto</w:t>
+      </w:r>
       <w:bookmarkEnd w:id="21"/>
     </w:p>
     <w:p>
       <w:pPr>
-        <w:pStyle w:val="Heading1"/>
-        <w:ind w:left="0" w:firstLine="0"/>
-      </w:pPr>
-      <w:bookmarkStart w:id="22" w:name="_Toc5384406"/>
-      <w:r>
-        <w:lastRenderedPageBreak/>
-        <w:t xml:space="preserve">3. </w:t>
-      </w:r>
-      <w:r>
-        <w:t xml:space="preserve">Plano de </w:t>
-      </w:r>
-      <w:r>
-        <w:t>Projeto</w:t>
-      </w:r>
-      <w:bookmarkEnd w:id="22"/>
-    </w:p>
-    <w:p>
-      <w:pPr>
         <w:spacing w:before="0" w:after="0" w:line="276" w:lineRule="auto"/>
         <w:ind w:left="720"/>
         <w:jc w:val="left"/>
@@ -4738,16 +4712,16 @@
       <w:pPr>
         <w:pStyle w:val="Heading2"/>
       </w:pPr>
-      <w:bookmarkStart w:id="23" w:name="h.gonl1zhqp5km" w:colFirst="0" w:colLast="0"/>
-      <w:bookmarkStart w:id="24" w:name="_Toc5384407"/>
+      <w:bookmarkStart w:id="22" w:name="h.gonl1zhqp5km" w:colFirst="0" w:colLast="0"/>
+      <w:bookmarkStart w:id="23" w:name="_Toc5384407"/>
+      <w:bookmarkEnd w:id="22"/>
+      <w:r>
+        <w:t xml:space="preserve">3.1 </w:t>
+      </w:r>
+      <w:r>
+        <w:t>Sumário da metodologia</w:t>
+      </w:r>
       <w:bookmarkEnd w:id="23"/>
-      <w:r>
-        <w:t xml:space="preserve">3.1 </w:t>
-      </w:r>
-      <w:r>
-        <w:t>Sumário da metodologia</w:t>
-      </w:r>
-      <w:bookmarkEnd w:id="24"/>
     </w:p>
     <w:p/>
     <w:p>
@@ -4860,23 +4834,23 @@
       <w:pPr>
         <w:pStyle w:val="Heading2"/>
       </w:pPr>
-      <w:bookmarkStart w:id="25" w:name="_Toc5384408"/>
+      <w:bookmarkStart w:id="24" w:name="_Toc5384408"/>
       <w:r>
         <w:lastRenderedPageBreak/>
         <w:t xml:space="preserve">3.2 </w:t>
       </w:r>
-      <w:commentRangeStart w:id="26"/>
+      <w:commentRangeStart w:id="25"/>
       <w:r>
         <w:t>Equipa de desenvolvimento</w:t>
       </w:r>
-      <w:bookmarkEnd w:id="25"/>
-      <w:commentRangeEnd w:id="26"/>
+      <w:bookmarkEnd w:id="24"/>
+      <w:commentRangeEnd w:id="25"/>
       <w:r>
         <w:rPr>
           <w:rStyle w:val="CommentReference"/>
           <w:b w:val="0"/>
         </w:rPr>
-        <w:commentReference w:id="26"/>
+        <w:commentReference w:id="25"/>
       </w:r>
       <w:r>
         <w:tab/>
@@ -4962,14 +4936,7 @@
                 <w:b/>
                 <w:color w:val="FFFFFF"/>
               </w:rPr>
-              <w:t>Nome</w:t>
-            </w:r>
-            <w:r>
-              <w:rPr>
-                <w:b/>
-                <w:color w:val="FFFFFF"/>
-              </w:rPr>
-              <w:t>1</w:t>
+              <w:t>André Castro</w:t>
             </w:r>
           </w:p>
         </w:tc>
@@ -4994,14 +4961,7 @@
                 <w:b/>
                 <w:color w:val="FFFFFF"/>
               </w:rPr>
-              <w:t>Nome</w:t>
-            </w:r>
-            <w:r>
-              <w:rPr>
-                <w:b/>
-                <w:color w:val="FFFFFF"/>
-              </w:rPr>
-              <w:t>2</w:t>
+              <w:t>André Batista</w:t>
             </w:r>
           </w:p>
         </w:tc>
@@ -5026,14 +4986,7 @@
                 <w:b/>
                 <w:color w:val="FFFFFF"/>
               </w:rPr>
-              <w:t>Nome</w:t>
-            </w:r>
-            <w:r>
-              <w:rPr>
-                <w:b/>
-                <w:color w:val="FFFFFF"/>
-              </w:rPr>
-              <w:t>3</w:t>
+              <w:t>Tiago Henriques</w:t>
             </w:r>
           </w:p>
         </w:tc>
@@ -5058,14 +5011,7 @@
                 <w:b/>
                 <w:color w:val="FFFFFF"/>
               </w:rPr>
-              <w:t>Nome</w:t>
-            </w:r>
-            <w:r>
-              <w:rPr>
-                <w:b/>
-                <w:color w:val="FFFFFF"/>
-              </w:rPr>
-              <w:t>4</w:t>
+              <w:t>Luís Fernandes</w:t>
             </w:r>
           </w:p>
         </w:tc>
@@ -5090,14 +5036,7 @@
                 <w:b/>
                 <w:color w:val="FFFFFF"/>
               </w:rPr>
-              <w:t>Nome</w:t>
-            </w:r>
-            <w:r>
-              <w:rPr>
-                <w:b/>
-                <w:color w:val="FFFFFF"/>
-              </w:rPr>
-              <w:t>5</w:t>
+              <w:t>João Daniel</w:t>
             </w:r>
           </w:p>
         </w:tc>
@@ -5132,6 +5071,7 @@
         <w:tc>
           <w:tcPr>
             <w:tcW w:w="1700" w:type="dxa"/>
+            <w:shd w:val="clear" w:color="auto" w:fill="92D050"/>
             <w:tcMar>
               <w:top w:w="100" w:type="dxa"/>
               <w:left w:w="100" w:type="dxa"/>
@@ -5149,6 +5089,7 @@
         <w:tc>
           <w:tcPr>
             <w:tcW w:w="1540" w:type="dxa"/>
+            <w:shd w:val="clear" w:color="auto" w:fill="92D050"/>
             <w:tcMar>
               <w:top w:w="100" w:type="dxa"/>
               <w:left w:w="100" w:type="dxa"/>
@@ -5166,6 +5107,7 @@
         <w:tc>
           <w:tcPr>
             <w:tcW w:w="1580" w:type="dxa"/>
+            <w:shd w:val="clear" w:color="auto" w:fill="92D050"/>
             <w:tcMar>
               <w:top w:w="100" w:type="dxa"/>
               <w:left w:w="100" w:type="dxa"/>
@@ -5183,6 +5125,7 @@
         <w:tc>
           <w:tcPr>
             <w:tcW w:w="1660" w:type="dxa"/>
+            <w:shd w:val="clear" w:color="auto" w:fill="92D050"/>
             <w:tcMar>
               <w:top w:w="100" w:type="dxa"/>
               <w:left w:w="100" w:type="dxa"/>
@@ -5200,6 +5143,7 @@
         <w:tc>
           <w:tcPr>
             <w:tcW w:w="1520" w:type="dxa"/>
+            <w:shd w:val="clear" w:color="auto" w:fill="92D050"/>
             <w:tcMar>
               <w:top w:w="100" w:type="dxa"/>
               <w:left w:w="100" w:type="dxa"/>
@@ -5245,6 +5189,7 @@
         <w:tc>
           <w:tcPr>
             <w:tcW w:w="1700" w:type="dxa"/>
+            <w:shd w:val="clear" w:color="auto" w:fill="92D050"/>
             <w:tcMar>
               <w:top w:w="100" w:type="dxa"/>
               <w:left w:w="100" w:type="dxa"/>
@@ -5313,6 +5258,7 @@
         <w:tc>
           <w:tcPr>
             <w:tcW w:w="1520" w:type="dxa"/>
+            <w:shd w:val="clear" w:color="auto" w:fill="92D050"/>
             <w:tcMar>
               <w:top w:w="100" w:type="dxa"/>
               <w:left w:w="100" w:type="dxa"/>
@@ -5358,6 +5304,7 @@
         <w:tc>
           <w:tcPr>
             <w:tcW w:w="1700" w:type="dxa"/>
+            <w:shd w:val="clear" w:color="auto" w:fill="92D050"/>
             <w:tcMar>
               <w:top w:w="100" w:type="dxa"/>
               <w:left w:w="100" w:type="dxa"/>
@@ -5375,6 +5322,7 @@
         <w:tc>
           <w:tcPr>
             <w:tcW w:w="1540" w:type="dxa"/>
+            <w:shd w:val="clear" w:color="auto" w:fill="92D050"/>
             <w:tcMar>
               <w:top w:w="100" w:type="dxa"/>
               <w:left w:w="100" w:type="dxa"/>
@@ -5392,6 +5340,7 @@
         <w:tc>
           <w:tcPr>
             <w:tcW w:w="1580" w:type="dxa"/>
+            <w:shd w:val="clear" w:color="auto" w:fill="92D050"/>
             <w:tcMar>
               <w:top w:w="100" w:type="dxa"/>
               <w:left w:w="100" w:type="dxa"/>
@@ -5409,6 +5358,7 @@
         <w:tc>
           <w:tcPr>
             <w:tcW w:w="1660" w:type="dxa"/>
+            <w:shd w:val="clear" w:color="auto" w:fill="92D050"/>
             <w:tcMar>
               <w:top w:w="100" w:type="dxa"/>
               <w:left w:w="100" w:type="dxa"/>
@@ -5471,6 +5421,7 @@
         <w:tc>
           <w:tcPr>
             <w:tcW w:w="1700" w:type="dxa"/>
+            <w:shd w:val="clear" w:color="auto" w:fill="92D050"/>
             <w:tcMar>
               <w:top w:w="100" w:type="dxa"/>
               <w:left w:w="100" w:type="dxa"/>
@@ -5488,6 +5439,7 @@
         <w:tc>
           <w:tcPr>
             <w:tcW w:w="1540" w:type="dxa"/>
+            <w:shd w:val="clear" w:color="auto" w:fill="92D050"/>
             <w:tcMar>
               <w:top w:w="100" w:type="dxa"/>
               <w:left w:w="100" w:type="dxa"/>
@@ -5539,6 +5491,7 @@
         <w:tc>
           <w:tcPr>
             <w:tcW w:w="1520" w:type="dxa"/>
+            <w:shd w:val="clear" w:color="auto" w:fill="92D050"/>
             <w:tcMar>
               <w:top w:w="100" w:type="dxa"/>
               <w:left w:w="100" w:type="dxa"/>
@@ -5584,6 +5537,7 @@
         <w:tc>
           <w:tcPr>
             <w:tcW w:w="1700" w:type="dxa"/>
+            <w:shd w:val="clear" w:color="auto" w:fill="92D050"/>
             <w:tcMar>
               <w:top w:w="100" w:type="dxa"/>
               <w:left w:w="100" w:type="dxa"/>
@@ -5601,6 +5555,7 @@
         <w:tc>
           <w:tcPr>
             <w:tcW w:w="1540" w:type="dxa"/>
+            <w:shd w:val="clear" w:color="auto" w:fill="92D050"/>
             <w:tcMar>
               <w:top w:w="100" w:type="dxa"/>
               <w:left w:w="100" w:type="dxa"/>
@@ -5618,6 +5573,7 @@
         <w:tc>
           <w:tcPr>
             <w:tcW w:w="1580" w:type="dxa"/>
+            <w:shd w:val="clear" w:color="auto" w:fill="92D050"/>
             <w:tcMar>
               <w:top w:w="100" w:type="dxa"/>
               <w:left w:w="100" w:type="dxa"/>
@@ -5652,161 +5608,6 @@
         <w:tc>
           <w:tcPr>
             <w:tcW w:w="1520" w:type="dxa"/>
-            <w:tcMar>
-              <w:top w:w="100" w:type="dxa"/>
-              <w:left w:w="100" w:type="dxa"/>
-              <w:bottom w:w="100" w:type="dxa"/>
-              <w:right w:w="100" w:type="dxa"/>
-            </w:tcMar>
-          </w:tcPr>
-          <w:p>
-            <w:pPr>
-              <w:spacing w:before="0" w:after="0"/>
-              <w:jc w:val="left"/>
-            </w:pPr>
-          </w:p>
-        </w:tc>
-      </w:tr>
-    </w:tbl>
-    <w:p>
-      <w:pPr>
-        <w:spacing w:before="120"/>
-        <w:jc w:val="left"/>
-      </w:pPr>
-    </w:p>
-    <w:tbl>
-      <w:tblPr>
-        <w:tblW w:w="9920" w:type="dxa"/>
-        <w:tblInd w:w="90" w:type="dxa"/>
-        <w:tblBorders>
-          <w:top w:val="single" w:sz="8" w:space="0" w:color="000000"/>
-          <w:left w:val="single" w:sz="8" w:space="0" w:color="000000"/>
-          <w:bottom w:val="single" w:sz="8" w:space="0" w:color="000000"/>
-          <w:right w:val="single" w:sz="8" w:space="0" w:color="000000"/>
-          <w:insideH w:val="single" w:sz="8" w:space="0" w:color="000000"/>
-          <w:insideV w:val="single" w:sz="8" w:space="0" w:color="000000"/>
-        </w:tblBorders>
-        <w:tblLayout w:type="fixed"/>
-        <w:tblCellMar>
-          <w:left w:w="10" w:type="dxa"/>
-          <w:right w:w="10" w:type="dxa"/>
-        </w:tblCellMar>
-        <w:tblLook w:val="0000" w:firstRow="0" w:lastRow="0" w:firstColumn="0" w:lastColumn="0" w:noHBand="0" w:noVBand="0"/>
-      </w:tblPr>
-      <w:tblGrid>
-        <w:gridCol w:w="1920"/>
-        <w:gridCol w:w="1700"/>
-        <w:gridCol w:w="1540"/>
-        <w:gridCol w:w="1580"/>
-        <w:gridCol w:w="1660"/>
-        <w:gridCol w:w="1520"/>
-      </w:tblGrid>
-      <w:tr>
-        <w:trPr>
-          <w:trHeight w:val="480"/>
-        </w:trPr>
-        <w:tc>
-          <w:tcPr>
-            <w:tcW w:w="1920" w:type="dxa"/>
-            <w:shd w:val="clear" w:color="auto" w:fill="4F81BD"/>
-            <w:tcMar>
-              <w:top w:w="100" w:type="dxa"/>
-              <w:left w:w="100" w:type="dxa"/>
-              <w:bottom w:w="100" w:type="dxa"/>
-              <w:right w:w="100" w:type="dxa"/>
-            </w:tcMar>
-          </w:tcPr>
-          <w:p>
-            <w:pPr>
-              <w:spacing w:before="0" w:after="0"/>
-              <w:jc w:val="center"/>
-            </w:pPr>
-            <w:r>
-              <w:rPr>
-                <w:b/>
-                <w:color w:val="FFFFFF"/>
-                <w:sz w:val="20"/>
-              </w:rPr>
-              <w:t>Analistas/Programadores</w:t>
-            </w:r>
-          </w:p>
-        </w:tc>
-        <w:tc>
-          <w:tcPr>
-            <w:tcW w:w="1700" w:type="dxa"/>
-            <w:shd w:val="clear" w:color="auto" w:fill="FFFFFF"/>
-            <w:tcMar>
-              <w:top w:w="100" w:type="dxa"/>
-              <w:left w:w="100" w:type="dxa"/>
-              <w:bottom w:w="100" w:type="dxa"/>
-              <w:right w:w="100" w:type="dxa"/>
-            </w:tcMar>
-          </w:tcPr>
-          <w:p>
-            <w:pPr>
-              <w:spacing w:before="0" w:after="0"/>
-              <w:jc w:val="left"/>
-            </w:pPr>
-          </w:p>
-        </w:tc>
-        <w:tc>
-          <w:tcPr>
-            <w:tcW w:w="1540" w:type="dxa"/>
-            <w:shd w:val="clear" w:color="auto" w:fill="FFFFFF"/>
-            <w:tcMar>
-              <w:top w:w="100" w:type="dxa"/>
-              <w:left w:w="100" w:type="dxa"/>
-              <w:bottom w:w="100" w:type="dxa"/>
-              <w:right w:w="100" w:type="dxa"/>
-            </w:tcMar>
-          </w:tcPr>
-          <w:p>
-            <w:pPr>
-              <w:spacing w:before="0" w:after="0"/>
-              <w:jc w:val="left"/>
-            </w:pPr>
-          </w:p>
-        </w:tc>
-        <w:tc>
-          <w:tcPr>
-            <w:tcW w:w="1580" w:type="dxa"/>
-            <w:shd w:val="clear" w:color="auto" w:fill="FFFFFF"/>
-            <w:tcMar>
-              <w:top w:w="100" w:type="dxa"/>
-              <w:left w:w="100" w:type="dxa"/>
-              <w:bottom w:w="100" w:type="dxa"/>
-              <w:right w:w="100" w:type="dxa"/>
-            </w:tcMar>
-          </w:tcPr>
-          <w:p>
-            <w:pPr>
-              <w:spacing w:before="0" w:after="0"/>
-              <w:jc w:val="left"/>
-            </w:pPr>
-          </w:p>
-        </w:tc>
-        <w:tc>
-          <w:tcPr>
-            <w:tcW w:w="1660" w:type="dxa"/>
-            <w:shd w:val="clear" w:color="auto" w:fill="FFFFFF"/>
-            <w:tcMar>
-              <w:top w:w="100" w:type="dxa"/>
-              <w:left w:w="100" w:type="dxa"/>
-              <w:bottom w:w="100" w:type="dxa"/>
-              <w:right w:w="100" w:type="dxa"/>
-            </w:tcMar>
-          </w:tcPr>
-          <w:p>
-            <w:pPr>
-              <w:spacing w:before="0" w:after="0"/>
-              <w:jc w:val="left"/>
-            </w:pPr>
-          </w:p>
-        </w:tc>
-        <w:tc>
-          <w:tcPr>
-            <w:tcW w:w="1520" w:type="dxa"/>
-            <w:shd w:val="clear" w:color="auto" w:fill="FFFFFF"/>
             <w:tcMar>
               <w:top w:w="100" w:type="dxa"/>
               <w:left w:w="100" w:type="dxa"/>
@@ -5912,73 +5713,9 @@
       <w:pPr>
         <w:spacing w:before="120" w:line="360" w:lineRule="auto"/>
       </w:pPr>
-      <w:bookmarkStart w:id="27" w:name="h.ktclh1diuk8o" w:colFirst="0" w:colLast="0"/>
-      <w:bookmarkEnd w:id="27"/>
+      <w:bookmarkStart w:id="26" w:name="h.ktclh1diuk8o" w:colFirst="0" w:colLast="0"/>
+      <w:bookmarkEnd w:id="26"/>
     </w:p>
-    <w:p>
-      <w:pPr>
-        <w:pStyle w:val="Heading2"/>
-      </w:pPr>
-      <w:bookmarkStart w:id="28" w:name="h.kvaowxqpvvgy" w:colFirst="0" w:colLast="0"/>
-      <w:bookmarkStart w:id="29" w:name="_Toc5384409"/>
-      <w:bookmarkEnd w:id="28"/>
-      <w:r>
-        <w:t xml:space="preserve">3.3 </w:t>
-      </w:r>
-      <w:commentRangeStart w:id="30"/>
-      <w:r>
-        <w:t>Ferramentas</w:t>
-      </w:r>
-      <w:bookmarkEnd w:id="29"/>
-      <w:commentRangeEnd w:id="30"/>
-      <w:r>
-        <w:rPr>
-          <w:rStyle w:val="CommentReference"/>
-          <w:b w:val="0"/>
-        </w:rPr>
-        <w:commentReference w:id="30"/>
-      </w:r>
-    </w:p>
-    <w:p>
-      <w:pPr>
-        <w:spacing w:before="120" w:line="360" w:lineRule="auto"/>
-        <w:ind w:left="432" w:hanging="431"/>
-        <w:rPr>
-          <w:szCs w:val="24"/>
-        </w:rPr>
-      </w:pPr>
-      <w:bookmarkStart w:id="31" w:name="h.ew7xy3yl5jo6" w:colFirst="0" w:colLast="0"/>
-      <w:bookmarkEnd w:id="31"/>
-      <w:r>
-        <w:rPr>
-          <w:szCs w:val="24"/>
-        </w:rPr>
-        <w:t>Software de apoio ao desenvolvimento aplicacional</w:t>
-      </w:r>
-    </w:p>
-    <w:p>
-      <w:pPr>
-        <w:pStyle w:val="Heading2"/>
-      </w:pPr>
-      <w:bookmarkStart w:id="32" w:name="_Toc5384410"/>
-      <w:r>
-        <w:t xml:space="preserve">3.4 </w:t>
-      </w:r>
-      <w:commentRangeStart w:id="33"/>
-      <w:r>
-        <w:t>Controlo de versões</w:t>
-      </w:r>
-      <w:bookmarkEnd w:id="32"/>
-      <w:commentRangeEnd w:id="33"/>
-      <w:r>
-        <w:rPr>
-          <w:rStyle w:val="CommentReference"/>
-          <w:b w:val="0"/>
-        </w:rPr>
-        <w:commentReference w:id="33"/>
-      </w:r>
-    </w:p>
-    <w:p/>
     <w:p>
       <w:pPr>
         <w:spacing w:before="0" w:after="200" w:line="276" w:lineRule="auto"/>
@@ -5988,8 +5725,9 @@
           <w:sz w:val="32"/>
         </w:rPr>
       </w:pPr>
-      <w:bookmarkStart w:id="34" w:name="h.35nkun2" w:colFirst="0" w:colLast="0"/>
-      <w:bookmarkEnd w:id="34"/>
+      <w:bookmarkStart w:id="27" w:name="h.kvaowxqpvvgy" w:colFirst="0" w:colLast="0"/>
+      <w:bookmarkStart w:id="28" w:name="_Toc5384409"/>
+      <w:bookmarkEnd w:id="27"/>
       <w:r>
         <w:br w:type="page"/>
       </w:r>
@@ -5998,15 +5736,448 @@
       <w:pPr>
         <w:pStyle w:val="Heading2"/>
       </w:pPr>
-      <w:bookmarkStart w:id="35" w:name="_Toc5384411"/>
       <w:r>
         <w:lastRenderedPageBreak/>
+        <w:t xml:space="preserve">3.3 </w:t>
+      </w:r>
+      <w:commentRangeStart w:id="29"/>
+      <w:r>
+        <w:t>Ferramentas</w:t>
+      </w:r>
+      <w:bookmarkEnd w:id="28"/>
+      <w:commentRangeEnd w:id="29"/>
+      <w:r>
+        <w:rPr>
+          <w:rStyle w:val="CommentReference"/>
+          <w:b w:val="0"/>
+        </w:rPr>
+        <w:commentReference w:id="29"/>
+      </w:r>
+    </w:p>
+    <w:p>
+      <w:pPr>
+        <w:spacing w:before="120" w:line="360" w:lineRule="auto"/>
+        <w:ind w:left="432" w:hanging="431"/>
+        <w:rPr>
+          <w:szCs w:val="24"/>
+        </w:rPr>
+      </w:pPr>
+      <w:bookmarkStart w:id="30" w:name="h.ew7xy3yl5jo6" w:colFirst="0" w:colLast="0"/>
+      <w:bookmarkEnd w:id="30"/>
+      <w:r>
+        <w:rPr>
+          <w:szCs w:val="24"/>
+        </w:rPr>
+        <w:t>O software de apoio utilizado para o desenvolvimento do projeto foi.</w:t>
+      </w:r>
+    </w:p>
+    <w:p>
+      <w:pPr>
+        <w:pStyle w:val="ListParagraph"/>
+        <w:numPr>
+          <w:ilvl w:val="0"/>
+          <w:numId w:val="27"/>
+        </w:numPr>
+        <w:spacing w:before="120" w:line="360" w:lineRule="auto"/>
+        <w:rPr>
+          <w:szCs w:val="24"/>
+        </w:rPr>
+      </w:pPr>
+      <w:r>
+        <w:rPr>
+          <w:szCs w:val="24"/>
+        </w:rPr>
+        <w:t>Atlas</w:t>
+      </w:r>
+    </w:p>
+    <w:p>
+      <w:pPr>
+        <w:pStyle w:val="ListParagraph"/>
+        <w:numPr>
+          <w:ilvl w:val="0"/>
+          <w:numId w:val="27"/>
+        </w:numPr>
+        <w:spacing w:before="120" w:line="360" w:lineRule="auto"/>
+        <w:rPr>
+          <w:szCs w:val="24"/>
+        </w:rPr>
+      </w:pPr>
+      <w:r>
+        <w:rPr>
+          <w:szCs w:val="24"/>
+        </w:rPr>
+        <w:t>Visual Studio Code</w:t>
+      </w:r>
+    </w:p>
+    <w:p>
+      <w:pPr>
+        <w:pStyle w:val="ListParagraph"/>
+        <w:numPr>
+          <w:ilvl w:val="0"/>
+          <w:numId w:val="27"/>
+        </w:numPr>
+        <w:spacing w:before="120" w:line="360" w:lineRule="auto"/>
+        <w:rPr>
+          <w:szCs w:val="24"/>
+        </w:rPr>
+      </w:pPr>
+      <w:r>
+        <w:rPr>
+          <w:szCs w:val="24"/>
+        </w:rPr>
+        <w:t>Visual Paradigm</w:t>
+      </w:r>
+    </w:p>
+    <w:p>
+      <w:pPr>
+        <w:pStyle w:val="ListParagraph"/>
+        <w:numPr>
+          <w:ilvl w:val="0"/>
+          <w:numId w:val="27"/>
+        </w:numPr>
+        <w:spacing w:before="120" w:line="360" w:lineRule="auto"/>
+        <w:rPr>
+          <w:szCs w:val="24"/>
+        </w:rPr>
+      </w:pPr>
+      <w:r>
+        <w:rPr>
+          <w:szCs w:val="24"/>
+        </w:rPr>
+        <w:t>Bizagi</w:t>
+      </w:r>
+    </w:p>
+    <w:p>
+      <w:pPr>
+        <w:pStyle w:val="ListParagraph"/>
+        <w:numPr>
+          <w:ilvl w:val="0"/>
+          <w:numId w:val="27"/>
+        </w:numPr>
+        <w:spacing w:before="120" w:line="360" w:lineRule="auto"/>
+        <w:rPr>
+          <w:szCs w:val="24"/>
+        </w:rPr>
+      </w:pPr>
+      <w:r>
+        <w:rPr>
+          <w:szCs w:val="24"/>
+        </w:rPr>
+        <w:t>Google Chrome</w:t>
+      </w:r>
+    </w:p>
+    <w:p>
+      <w:pPr>
+        <w:pStyle w:val="ListParagraph"/>
+        <w:numPr>
+          <w:ilvl w:val="0"/>
+          <w:numId w:val="27"/>
+        </w:numPr>
+        <w:spacing w:before="120" w:line="360" w:lineRule="auto"/>
+        <w:rPr>
+          <w:szCs w:val="24"/>
+        </w:rPr>
+      </w:pPr>
+      <w:r>
+        <w:rPr>
+          <w:szCs w:val="24"/>
+        </w:rPr>
+        <w:t xml:space="preserve">Mozilla </w:t>
+      </w:r>
+      <w:r>
+        <w:rPr>
+          <w:szCs w:val="24"/>
+        </w:rPr>
+        <w:t>Firefox</w:t>
+      </w:r>
+    </w:p>
+    <w:p>
+      <w:pPr>
+        <w:pStyle w:val="ListParagraph"/>
+        <w:numPr>
+          <w:ilvl w:val="0"/>
+          <w:numId w:val="27"/>
+        </w:numPr>
+        <w:spacing w:before="120" w:line="360" w:lineRule="auto"/>
+        <w:rPr>
+          <w:szCs w:val="24"/>
+        </w:rPr>
+      </w:pPr>
+      <w:r>
+        <w:rPr>
+          <w:szCs w:val="24"/>
+        </w:rPr>
+        <w:t>Balsamiq Mockups 3</w:t>
+      </w:r>
+    </w:p>
+    <w:p>
+      <w:pPr>
+        <w:pStyle w:val="ListParagraph"/>
+        <w:numPr>
+          <w:ilvl w:val="0"/>
+          <w:numId w:val="27"/>
+        </w:numPr>
+        <w:spacing w:before="120" w:line="360" w:lineRule="auto"/>
+        <w:rPr>
+          <w:szCs w:val="24"/>
+        </w:rPr>
+      </w:pPr>
+      <w:r>
+        <w:rPr>
+          <w:szCs w:val="24"/>
+        </w:rPr>
+        <w:t>Git</w:t>
+      </w:r>
+      <w:r>
+        <w:rPr>
+          <w:szCs w:val="24"/>
+        </w:rPr>
+        <w:t>Hub</w:t>
+      </w:r>
+    </w:p>
+    <w:p>
+      <w:pPr>
+        <w:pStyle w:val="ListParagraph"/>
+        <w:numPr>
+          <w:ilvl w:val="0"/>
+          <w:numId w:val="27"/>
+        </w:numPr>
+        <w:spacing w:before="120" w:line="360" w:lineRule="auto"/>
+        <w:rPr>
+          <w:szCs w:val="24"/>
+        </w:rPr>
+      </w:pPr>
+      <w:r>
+        <w:rPr>
+          <w:szCs w:val="24"/>
+        </w:rPr>
+        <w:t>TortoiseGit</w:t>
+      </w:r>
+    </w:p>
+    <w:p>
+      <w:pPr>
+        <w:pStyle w:val="ListParagraph"/>
+        <w:numPr>
+          <w:ilvl w:val="0"/>
+          <w:numId w:val="27"/>
+        </w:numPr>
+        <w:spacing w:before="120" w:line="360" w:lineRule="auto"/>
+        <w:rPr>
+          <w:szCs w:val="24"/>
+        </w:rPr>
+      </w:pPr>
+      <w:r>
+        <w:rPr>
+          <w:szCs w:val="24"/>
+        </w:rPr>
+        <w:t>Word</w:t>
+      </w:r>
+    </w:p>
+    <w:p>
+      <w:pPr>
+        <w:pStyle w:val="ListParagraph"/>
+        <w:numPr>
+          <w:ilvl w:val="0"/>
+          <w:numId w:val="27"/>
+        </w:numPr>
+        <w:spacing w:before="120" w:line="360" w:lineRule="auto"/>
+        <w:rPr>
+          <w:szCs w:val="24"/>
+        </w:rPr>
+      </w:pPr>
+      <w:r>
+        <w:rPr>
+          <w:szCs w:val="24"/>
+        </w:rPr>
+        <w:t>Excel</w:t>
+      </w:r>
+    </w:p>
+    <w:p>
+      <w:pPr>
+        <w:pStyle w:val="ListParagraph"/>
+        <w:numPr>
+          <w:ilvl w:val="0"/>
+          <w:numId w:val="27"/>
+        </w:numPr>
+        <w:spacing w:before="120" w:line="360" w:lineRule="auto"/>
+        <w:rPr>
+          <w:szCs w:val="24"/>
+        </w:rPr>
+      </w:pPr>
+      <w:r>
+        <w:rPr>
+          <w:szCs w:val="24"/>
+        </w:rPr>
+        <w:t>EsDoc</w:t>
+      </w:r>
+    </w:p>
+    <w:p>
+      <w:pPr>
+        <w:pStyle w:val="ListParagraph"/>
+        <w:numPr>
+          <w:ilvl w:val="0"/>
+          <w:numId w:val="27"/>
+        </w:numPr>
+        <w:spacing w:before="120" w:line="360" w:lineRule="auto"/>
+        <w:rPr>
+          <w:szCs w:val="24"/>
+        </w:rPr>
+      </w:pPr>
+      <w:r>
+        <w:rPr>
+          <w:szCs w:val="24"/>
+        </w:rPr>
+        <w:t>Selenium</w:t>
+      </w:r>
+    </w:p>
+    <w:p>
+      <w:pPr>
+        <w:spacing w:before="120" w:line="360" w:lineRule="auto"/>
+        <w:ind w:left="432" w:hanging="431"/>
+        <w:rPr>
+          <w:szCs w:val="24"/>
+        </w:rPr>
+      </w:pPr>
+    </w:p>
+    <w:p>
+      <w:pPr>
+        <w:pStyle w:val="Heading2"/>
+      </w:pPr>
+      <w:bookmarkStart w:id="31" w:name="_Toc5384410"/>
+      <w:r>
+        <w:t xml:space="preserve">3.4 </w:t>
+      </w:r>
+      <w:commentRangeStart w:id="32"/>
+      <w:r>
+        <w:t>Controlo de versões</w:t>
+      </w:r>
+      <w:bookmarkEnd w:id="31"/>
+      <w:commentRangeEnd w:id="32"/>
+      <w:r>
+        <w:rPr>
+          <w:rStyle w:val="CommentReference"/>
+          <w:b w:val="0"/>
+        </w:rPr>
+        <w:commentReference w:id="32"/>
+      </w:r>
+    </w:p>
+    <w:p/>
+    <w:p>
+      <w:pPr>
+        <w:spacing w:before="0" w:after="200" w:line="276" w:lineRule="auto"/>
+        <w:jc w:val="left"/>
+      </w:pPr>
+      <w:bookmarkStart w:id="33" w:name="h.35nkun2" w:colFirst="0" w:colLast="0"/>
+      <w:bookmarkEnd w:id="33"/>
+      <w:r>
+        <w:t>O Controlo de versões foi realizado com a ferramenta GitHub.</w:t>
+      </w:r>
+      <w:r>
+        <w:rPr>
+          <w:noProof/>
+        </w:rPr>
+        <w:drawing>
+          <wp:inline distT="0" distB="0" distL="0" distR="0" wp14:anchorId="4D1C95B7" wp14:editId="6D145FCA">
+            <wp:extent cx="3690444" cy="1227278"/>
+            <wp:effectExtent l="0" t="0" r="5715" b="0"/>
+            <wp:docPr id="21" name="Picture 21" descr="Resultado de imagem para git hub"/>
+            <wp:cNvGraphicFramePr>
+              <a:graphicFrameLocks xmlns:a="http://schemas.openxmlformats.org/drawingml/2006/main" noChangeAspect="1"/>
+            </wp:cNvGraphicFramePr>
+            <a:graphic xmlns:a="http://schemas.openxmlformats.org/drawingml/2006/main">
+              <a:graphicData uri="http://schemas.openxmlformats.org/drawingml/2006/picture">
+                <pic:pic xmlns:pic="http://schemas.openxmlformats.org/drawingml/2006/picture">
+                  <pic:nvPicPr>
+                    <pic:cNvPr id="0" name="Picture 2" descr="Resultado de imagem para git hub"/>
+                    <pic:cNvPicPr>
+                      <a:picLocks noChangeAspect="1" noChangeArrowheads="1"/>
+                    </pic:cNvPicPr>
+                  </pic:nvPicPr>
+                  <pic:blipFill>
+                    <a:blip r:embed="rId14" cstate="print">
+                      <a:extLst>
+                        <a:ext uri="{28A0092B-C50C-407E-A947-70E740481C1C}">
+                          <a14:useLocalDpi xmlns:a14="http://schemas.microsoft.com/office/drawing/2010/main" val="0"/>
+                        </a:ext>
+                      </a:extLst>
+                    </a:blip>
+                    <a:srcRect/>
+                    <a:stretch>
+                      <a:fillRect/>
+                    </a:stretch>
+                  </pic:blipFill>
+                  <pic:spPr bwMode="auto">
+                    <a:xfrm>
+                      <a:off x="0" y="0"/>
+                      <a:ext cx="3716284" cy="1235871"/>
+                    </a:xfrm>
+                    <a:prstGeom prst="rect">
+                      <a:avLst/>
+                    </a:prstGeom>
+                    <a:noFill/>
+                    <a:ln>
+                      <a:noFill/>
+                    </a:ln>
+                  </pic:spPr>
+                </pic:pic>
+              </a:graphicData>
+            </a:graphic>
+          </wp:inline>
+        </w:drawing>
+      </w:r>
+    </w:p>
+    <w:p>
+      <w:pPr>
+        <w:pStyle w:val="Caption"/>
+        <w:jc w:val="left"/>
+      </w:pPr>
+      <w:r>
+        <w:t xml:space="preserve">Figure </w:t>
+      </w:r>
+      <w:r>
+        <w:fldChar w:fldCharType="begin"/>
+      </w:r>
+      <w:r>
+        <w:instrText xml:space="preserve"> SEQ Figure \* ARABIC </w:instrText>
+      </w:r>
+      <w:r>
+        <w:fldChar w:fldCharType="separate"/>
+      </w:r>
+      <w:r>
+        <w:rPr>
+          <w:noProof/>
+        </w:rPr>
+        <w:t>1</w:t>
+      </w:r>
+      <w:r>
+        <w:fldChar w:fldCharType="end"/>
+      </w:r>
+      <w:r>
+        <w:t xml:space="preserve"> - GitHub</w:t>
+      </w:r>
+    </w:p>
+    <w:p>
+      <w:pPr>
+        <w:spacing w:before="0" w:after="200" w:line="276" w:lineRule="auto"/>
+        <w:jc w:val="left"/>
+        <w:rPr>
+          <w:b/>
+          <w:sz w:val="32"/>
+        </w:rPr>
+      </w:pPr>
+    </w:p>
+    <w:p>
+      <w:pPr>
+        <w:pStyle w:val="Heading2"/>
+      </w:pPr>
+      <w:bookmarkStart w:id="34" w:name="_Toc5384411"/>
+      <w:r>
         <w:t xml:space="preserve">3.5 </w:t>
       </w:r>
       <w:r>
         <w:t>Estrutura do projeto – Planeamento de Alto Nível</w:t>
       </w:r>
-      <w:bookmarkEnd w:id="35"/>
+      <w:bookmarkEnd w:id="34"/>
     </w:p>
     <w:tbl>
       <w:tblPr>
@@ -6296,16 +6467,16 @@
       <w:pPr>
         <w:pStyle w:val="Heading1"/>
       </w:pPr>
-      <w:bookmarkStart w:id="36" w:name="h.1ksv4uv" w:colFirst="0" w:colLast="0"/>
-      <w:bookmarkStart w:id="37" w:name="_Toc5384412"/>
+      <w:bookmarkStart w:id="35" w:name="h.1ksv4uv" w:colFirst="0" w:colLast="0"/>
+      <w:bookmarkStart w:id="36" w:name="_Toc5384412"/>
+      <w:bookmarkEnd w:id="35"/>
+      <w:r>
+        <w:t xml:space="preserve">4. </w:t>
+      </w:r>
+      <w:r>
+        <w:t>Recursos Necessários</w:t>
+      </w:r>
       <w:bookmarkEnd w:id="36"/>
-      <w:r>
-        <w:t xml:space="preserve">4. </w:t>
-      </w:r>
-      <w:r>
-        <w:t>Recursos Necessários</w:t>
-      </w:r>
-      <w:bookmarkEnd w:id="37"/>
     </w:p>
     <w:p>
       <w:pPr>
@@ -6316,29 +6487,29 @@
           <w:sz w:val="28"/>
         </w:rPr>
       </w:pPr>
-      <w:bookmarkStart w:id="38" w:name="h.44sinio" w:colFirst="0" w:colLast="0"/>
-      <w:bookmarkEnd w:id="38"/>
+      <w:bookmarkStart w:id="37" w:name="h.44sinio" w:colFirst="0" w:colLast="0"/>
+      <w:bookmarkEnd w:id="37"/>
     </w:p>
     <w:p>
       <w:pPr>
         <w:pStyle w:val="Heading2"/>
       </w:pPr>
-      <w:bookmarkStart w:id="39" w:name="_Toc5384413"/>
+      <w:bookmarkStart w:id="38" w:name="_Toc5384413"/>
       <w:r>
         <w:t xml:space="preserve">4.1 </w:t>
       </w:r>
-      <w:commentRangeStart w:id="40"/>
+      <w:commentRangeStart w:id="39"/>
       <w:r>
         <w:t>Recursos Humanos necessários</w:t>
       </w:r>
-      <w:bookmarkEnd w:id="39"/>
-      <w:commentRangeEnd w:id="40"/>
+      <w:bookmarkEnd w:id="38"/>
+      <w:commentRangeEnd w:id="39"/>
       <w:r>
         <w:rPr>
           <w:rStyle w:val="CommentReference"/>
           <w:b w:val="0"/>
         </w:rPr>
-        <w:commentReference w:id="40"/>
+        <w:commentReference w:id="39"/>
       </w:r>
     </w:p>
     <w:p>
@@ -6677,43 +6848,43 @@
         <w:ind w:left="432" w:hanging="431"/>
         <w:jc w:val="left"/>
       </w:pPr>
-      <w:bookmarkStart w:id="41" w:name="h.3d8vjpw2gg5y" w:colFirst="0" w:colLast="0"/>
-      <w:bookmarkEnd w:id="41"/>
+      <w:bookmarkStart w:id="40" w:name="h.3d8vjpw2gg5y" w:colFirst="0" w:colLast="0"/>
+      <w:bookmarkEnd w:id="40"/>
     </w:p>
     <w:p>
       <w:pPr>
         <w:pStyle w:val="Heading2"/>
       </w:pPr>
-      <w:bookmarkStart w:id="42" w:name="h.dv11gl82lunh" w:colFirst="0" w:colLast="0"/>
-      <w:bookmarkStart w:id="43" w:name="_Toc5384414"/>
+      <w:bookmarkStart w:id="41" w:name="h.dv11gl82lunh" w:colFirst="0" w:colLast="0"/>
+      <w:bookmarkStart w:id="42" w:name="_Toc5384414"/>
+      <w:bookmarkEnd w:id="41"/>
+      <w:r>
+        <w:t xml:space="preserve">4.2 </w:t>
+      </w:r>
+      <w:r>
+        <w:t>Equipamento &amp; Material necessário</w:t>
+      </w:r>
       <w:bookmarkEnd w:id="42"/>
-      <w:r>
-        <w:t xml:space="preserve">4.2 </w:t>
-      </w:r>
-      <w:r>
-        <w:t>Equipamento &amp; Material necessário</w:t>
-      </w:r>
-      <w:bookmarkEnd w:id="43"/>
     </w:p>
     <w:p/>
     <w:p>
       <w:pPr>
         <w:pStyle w:val="NoSpacing"/>
       </w:pPr>
-      <w:bookmarkStart w:id="44" w:name="h.j7yysfikyx50" w:colFirst="0" w:colLast="0"/>
-      <w:bookmarkStart w:id="45" w:name="h.z337ya" w:colFirst="0" w:colLast="0"/>
+      <w:bookmarkStart w:id="43" w:name="h.j7yysfikyx50" w:colFirst="0" w:colLast="0"/>
+      <w:bookmarkStart w:id="44" w:name="h.z337ya" w:colFirst="0" w:colLast="0"/>
+      <w:bookmarkEnd w:id="43"/>
       <w:bookmarkEnd w:id="44"/>
-      <w:bookmarkEnd w:id="45"/>
-      <w:commentRangeStart w:id="46"/>
+      <w:commentRangeStart w:id="45"/>
       <w:r>
         <w:t>Exclui software de desenvolvimento (no ponto 3.3)</w:t>
       </w:r>
-      <w:commentRangeEnd w:id="46"/>
+      <w:commentRangeEnd w:id="45"/>
       <w:r>
         <w:rPr>
           <w:rStyle w:val="CommentReference"/>
         </w:rPr>
-        <w:commentReference w:id="46"/>
+        <w:commentReference w:id="45"/>
       </w:r>
     </w:p>
     <w:p>
@@ -6731,13 +6902,11 @@
       </w:pPr>
     </w:p>
     <w:p/>
-    <w:p/>
-    <w:p/>
     <w:p>
       <w:pPr>
         <w:pStyle w:val="Heading1"/>
       </w:pPr>
-      <w:bookmarkStart w:id="47" w:name="_Toc5384415"/>
+      <w:bookmarkStart w:id="46" w:name="_Toc5384415"/>
       <w:r>
         <w:lastRenderedPageBreak/>
         <w:t xml:space="preserve">5. </w:t>
@@ -6745,7 +6914,7 @@
       <w:r>
         <w:t>Especificação dos requisitos do software</w:t>
       </w:r>
-      <w:bookmarkEnd w:id="47"/>
+      <w:bookmarkEnd w:id="46"/>
     </w:p>
     <w:p>
       <w:pPr>
@@ -6757,23 +6926,23 @@
           <w:sz w:val="28"/>
         </w:rPr>
       </w:pPr>
-      <w:bookmarkStart w:id="48" w:name="h.3j2qqm3" w:colFirst="0" w:colLast="0"/>
-      <w:bookmarkEnd w:id="48"/>
+      <w:bookmarkStart w:id="47" w:name="h.3j2qqm3" w:colFirst="0" w:colLast="0"/>
+      <w:bookmarkEnd w:id="47"/>
     </w:p>
     <w:p>
       <w:pPr>
         <w:pStyle w:val="Heading2"/>
       </w:pPr>
-      <w:bookmarkStart w:id="49" w:name="h.1y810tw" w:colFirst="0" w:colLast="0"/>
-      <w:bookmarkStart w:id="50" w:name="_Toc5384416"/>
+      <w:bookmarkStart w:id="48" w:name="h.1y810tw" w:colFirst="0" w:colLast="0"/>
+      <w:bookmarkStart w:id="49" w:name="_Toc5384416"/>
+      <w:bookmarkEnd w:id="48"/>
+      <w:r>
+        <w:t xml:space="preserve">5.1 </w:t>
+      </w:r>
+      <w:r>
+        <w:t>Módulos</w:t>
+      </w:r>
       <w:bookmarkEnd w:id="49"/>
-      <w:r>
-        <w:t xml:space="preserve">5.1 </w:t>
-      </w:r>
-      <w:r>
-        <w:t>Módulos</w:t>
-      </w:r>
-      <w:bookmarkEnd w:id="50"/>
     </w:p>
     <w:p/>
     <w:tbl>
@@ -7158,14 +7327,14 @@
       <w:pPr>
         <w:pStyle w:val="Heading2"/>
       </w:pPr>
-      <w:bookmarkStart w:id="51" w:name="_Toc5384417"/>
+      <w:bookmarkStart w:id="50" w:name="_Toc5384417"/>
       <w:r>
         <w:t>5.2</w:t>
       </w:r>
       <w:r>
         <w:t xml:space="preserve"> Requisitos</w:t>
       </w:r>
-      <w:bookmarkEnd w:id="51"/>
+      <w:bookmarkEnd w:id="50"/>
       <w:r>
         <w:t xml:space="preserve"> </w:t>
       </w:r>
@@ -7174,7 +7343,7 @@
       <w:pPr>
         <w:pStyle w:val="Heading2"/>
       </w:pPr>
-      <w:bookmarkStart w:id="52" w:name="_Toc5384418"/>
+      <w:bookmarkStart w:id="51" w:name="_Toc5384418"/>
       <w:r>
         <w:t xml:space="preserve">5.2.1 Requisitos </w:t>
       </w:r>
@@ -7187,7 +7356,7 @@
       <w:r>
         <w:t>(por módulo)</w:t>
       </w:r>
-      <w:bookmarkEnd w:id="52"/>
+      <w:bookmarkEnd w:id="51"/>
     </w:p>
     <w:p>
       <w:pPr>
@@ -10268,7 +10437,7 @@
       <w:pPr>
         <w:pStyle w:val="Heading2"/>
       </w:pPr>
-      <w:bookmarkStart w:id="53" w:name="_Toc5384419"/>
+      <w:bookmarkStart w:id="52" w:name="_Toc5384419"/>
       <w:r>
         <w:lastRenderedPageBreak/>
         <w:t>5.3</w:t>
@@ -10276,14 +10445,14 @@
       <w:r>
         <w:t xml:space="preserve"> Atores</w:t>
       </w:r>
-      <w:bookmarkEnd w:id="53"/>
+      <w:bookmarkEnd w:id="52"/>
     </w:p>
     <w:p/>
     <w:p>
       <w:pPr>
         <w:pStyle w:val="Heading3"/>
       </w:pPr>
-      <w:bookmarkStart w:id="54" w:name="_Toc5384420"/>
+      <w:bookmarkStart w:id="53" w:name="_Toc5384420"/>
       <w:r>
         <w:t>5.</w:t>
       </w:r>
@@ -10293,7 +10462,7 @@
       <w:r>
         <w:t>.1 Descrição dos Atores</w:t>
       </w:r>
-      <w:bookmarkEnd w:id="54"/>
+      <w:bookmarkEnd w:id="53"/>
     </w:p>
     <w:tbl>
       <w:tblPr>
@@ -10803,14 +10972,15 @@
           <w:lang w:val="en-US"/>
         </w:rPr>
       </w:pPr>
-      <w:bookmarkStart w:id="55" w:name="h.jkv0wcyj65nn" w:colFirst="0" w:colLast="0"/>
-      <w:bookmarkStart w:id="56" w:name="h.w430b3hfl8ia" w:colFirst="0" w:colLast="0"/>
-      <w:bookmarkStart w:id="57" w:name="h.mqj89uyostqj" w:colFirst="0" w:colLast="0"/>
-      <w:bookmarkStart w:id="58" w:name="h.y3khp41l4ns8" w:colFirst="0" w:colLast="0"/>
-      <w:bookmarkStart w:id="59" w:name="h.gicztodkoeqk" w:colFirst="0" w:colLast="0"/>
-      <w:bookmarkStart w:id="60" w:name="h.7wtaaw8yu3b" w:colFirst="0" w:colLast="0"/>
-      <w:bookmarkStart w:id="61" w:name="h.n2sthb60k5b3" w:colFirst="0" w:colLast="0"/>
-      <w:bookmarkStart w:id="62" w:name="h.gu0aym7cqz26" w:colFirst="0" w:colLast="0"/>
+      <w:bookmarkStart w:id="54" w:name="h.jkv0wcyj65nn" w:colFirst="0" w:colLast="0"/>
+      <w:bookmarkStart w:id="55" w:name="h.w430b3hfl8ia" w:colFirst="0" w:colLast="0"/>
+      <w:bookmarkStart w:id="56" w:name="h.mqj89uyostqj" w:colFirst="0" w:colLast="0"/>
+      <w:bookmarkStart w:id="57" w:name="h.y3khp41l4ns8" w:colFirst="0" w:colLast="0"/>
+      <w:bookmarkStart w:id="58" w:name="h.gicztodkoeqk" w:colFirst="0" w:colLast="0"/>
+      <w:bookmarkStart w:id="59" w:name="h.7wtaaw8yu3b" w:colFirst="0" w:colLast="0"/>
+      <w:bookmarkStart w:id="60" w:name="h.n2sthb60k5b3" w:colFirst="0" w:colLast="0"/>
+      <w:bookmarkStart w:id="61" w:name="h.gu0aym7cqz26" w:colFirst="0" w:colLast="0"/>
+      <w:bookmarkEnd w:id="54"/>
       <w:bookmarkEnd w:id="55"/>
       <w:bookmarkEnd w:id="56"/>
       <w:bookmarkEnd w:id="57"/>
@@ -10818,7 +10988,6 @@
       <w:bookmarkEnd w:id="59"/>
       <w:bookmarkEnd w:id="60"/>
       <w:bookmarkEnd w:id="61"/>
-      <w:bookmarkEnd w:id="62"/>
       <w:r>
         <w:rPr>
           <w:lang w:val="en-US"/>
@@ -10831,7 +11000,7 @@
         <w:pStyle w:val="Heading2"/>
         <w:ind w:left="0" w:firstLine="0"/>
       </w:pPr>
-      <w:bookmarkStart w:id="63" w:name="_Toc5384421"/>
+      <w:bookmarkStart w:id="62" w:name="_Toc5384421"/>
       <w:r>
         <w:lastRenderedPageBreak/>
         <w:t>5.4</w:t>
@@ -10845,7 +11014,7 @@
       <w:r>
         <w:t xml:space="preserve"> por modulo</w:t>
       </w:r>
-      <w:bookmarkEnd w:id="63"/>
+      <w:bookmarkEnd w:id="62"/>
     </w:p>
     <w:p/>
     <w:tbl>
@@ -11211,8 +11380,8 @@
           <w:sz w:val="22"/>
         </w:rPr>
       </w:pPr>
-      <w:bookmarkStart w:id="64" w:name="_Toc5384422"/>
-      <w:commentRangeStart w:id="65"/>
+      <w:bookmarkStart w:id="63" w:name="_Toc5384422"/>
+      <w:commentRangeStart w:id="64"/>
       <w:r>
         <w:t>5.</w:t>
       </w:r>
@@ -11222,30 +11391,30 @@
       <w:r>
         <w:t xml:space="preserve"> </w:t>
       </w:r>
-      <w:bookmarkStart w:id="66" w:name="h.ekd2ha34h756" w:colFirst="0" w:colLast="0"/>
-      <w:bookmarkStart w:id="67" w:name="h.61svlwcsj0a3" w:colFirst="0" w:colLast="0"/>
-      <w:bookmarkStart w:id="68" w:name="h.j6vkqka1edko" w:colFirst="0" w:colLast="0"/>
+      <w:bookmarkStart w:id="65" w:name="h.ekd2ha34h756" w:colFirst="0" w:colLast="0"/>
+      <w:bookmarkStart w:id="66" w:name="h.61svlwcsj0a3" w:colFirst="0" w:colLast="0"/>
+      <w:bookmarkStart w:id="67" w:name="h.j6vkqka1edko" w:colFirst="0" w:colLast="0"/>
+      <w:bookmarkEnd w:id="65"/>
       <w:bookmarkEnd w:id="66"/>
       <w:bookmarkEnd w:id="67"/>
-      <w:bookmarkEnd w:id="68"/>
       <w:r>
         <w:t>Módulos</w:t>
       </w:r>
-      <w:bookmarkEnd w:id="64"/>
-      <w:commentRangeEnd w:id="65"/>
+      <w:bookmarkEnd w:id="63"/>
+      <w:commentRangeEnd w:id="64"/>
       <w:r>
         <w:rPr>
           <w:rStyle w:val="CommentReference"/>
           <w:b w:val="0"/>
         </w:rPr>
-        <w:commentReference w:id="65"/>
+        <w:commentReference w:id="64"/>
       </w:r>
     </w:p>
     <w:p>
       <w:pPr>
         <w:pStyle w:val="Heading3"/>
       </w:pPr>
-      <w:bookmarkStart w:id="69" w:name="_Toc5384423"/>
+      <w:bookmarkStart w:id="68" w:name="_Toc5384423"/>
       <w:r>
         <w:t>5.</w:t>
       </w:r>
@@ -11258,7 +11427,7 @@
       <w:r>
         <w:t>Matriz Utilizador</w:t>
       </w:r>
-      <w:bookmarkEnd w:id="69"/>
+      <w:bookmarkEnd w:id="68"/>
     </w:p>
     <w:p>
       <w:pPr>
@@ -14750,19 +14919,19 @@
         <w:ind w:left="432" w:hanging="431"/>
         <w:jc w:val="left"/>
       </w:pPr>
-      <w:bookmarkStart w:id="70" w:name="h.7prg9ytsdn0x" w:colFirst="0" w:colLast="0"/>
-      <w:bookmarkEnd w:id="70"/>
+      <w:bookmarkStart w:id="69" w:name="h.7prg9ytsdn0x" w:colFirst="0" w:colLast="0"/>
+      <w:bookmarkEnd w:id="69"/>
     </w:p>
     <w:p>
       <w:pPr>
         <w:pStyle w:val="NoSpacing"/>
       </w:pPr>
-      <w:bookmarkStart w:id="71" w:name="h.htb1hmvxsop9" w:colFirst="0" w:colLast="0"/>
-      <w:bookmarkStart w:id="72" w:name="h.jolt1gz2c3da" w:colFirst="0" w:colLast="0"/>
-      <w:bookmarkStart w:id="73" w:name="h.chw66ltd6pe4" w:colFirst="0" w:colLast="0"/>
+      <w:bookmarkStart w:id="70" w:name="h.htb1hmvxsop9" w:colFirst="0" w:colLast="0"/>
+      <w:bookmarkStart w:id="71" w:name="h.jolt1gz2c3da" w:colFirst="0" w:colLast="0"/>
+      <w:bookmarkStart w:id="72" w:name="h.chw66ltd6pe4" w:colFirst="0" w:colLast="0"/>
+      <w:bookmarkEnd w:id="70"/>
       <w:bookmarkEnd w:id="71"/>
       <w:bookmarkEnd w:id="72"/>
-      <w:bookmarkEnd w:id="73"/>
     </w:p>
     <w:p/>
     <w:p>
@@ -14773,12 +14942,12 @@
           <w:b/>
         </w:rPr>
       </w:pPr>
-      <w:bookmarkStart w:id="74" w:name="h.rj09grcz2ioz" w:colFirst="0" w:colLast="0"/>
-      <w:bookmarkStart w:id="75" w:name="h.z6b0gxkcfkdt" w:colFirst="0" w:colLast="0"/>
-      <w:bookmarkStart w:id="76" w:name="h.tvx2ez5mcy6n" w:colFirst="0" w:colLast="0"/>
+      <w:bookmarkStart w:id="73" w:name="h.rj09grcz2ioz" w:colFirst="0" w:colLast="0"/>
+      <w:bookmarkStart w:id="74" w:name="h.z6b0gxkcfkdt" w:colFirst="0" w:colLast="0"/>
+      <w:bookmarkStart w:id="75" w:name="h.tvx2ez5mcy6n" w:colFirst="0" w:colLast="0"/>
+      <w:bookmarkEnd w:id="73"/>
       <w:bookmarkEnd w:id="74"/>
       <w:bookmarkEnd w:id="75"/>
-      <w:bookmarkEnd w:id="76"/>
       <w:r>
         <w:br w:type="page"/>
       </w:r>
@@ -14787,7 +14956,7 @@
       <w:pPr>
         <w:pStyle w:val="Heading3"/>
       </w:pPr>
-      <w:bookmarkStart w:id="77" w:name="_Toc5384424"/>
+      <w:bookmarkStart w:id="76" w:name="_Toc5384424"/>
       <w:r>
         <w:lastRenderedPageBreak/>
         <w:t>5.</w:t>
@@ -14801,13 +14970,13 @@
       <w:r>
         <w:t xml:space="preserve"> Diagramas de Use Case por Módulos</w:t>
       </w:r>
-      <w:bookmarkEnd w:id="77"/>
+      <w:bookmarkEnd w:id="76"/>
     </w:p>
     <w:p>
       <w:pPr>
         <w:pStyle w:val="Heading4"/>
       </w:pPr>
-      <w:bookmarkStart w:id="78" w:name="_Toc5384425"/>
+      <w:bookmarkStart w:id="77" w:name="_Toc5384425"/>
       <w:r>
         <w:t>5.5.2.</w:t>
       </w:r>
@@ -14823,7 +14992,7 @@
       <w:r>
         <w:t>Requisições</w:t>
       </w:r>
-      <w:bookmarkEnd w:id="78"/>
+      <w:bookmarkEnd w:id="77"/>
     </w:p>
     <w:p>
       <w:pPr>
@@ -14849,7 +15018,7 @@
                     <pic:cNvPicPr/>
                   </pic:nvPicPr>
                   <pic:blipFill>
-                    <a:blip r:embed="rId14"/>
+                    <a:blip r:embed="rId15"/>
                     <a:stretch>
                       <a:fillRect/>
                     </a:stretch>
@@ -14892,7 +15061,7 @@
       <w:pPr>
         <w:pStyle w:val="Heading4"/>
       </w:pPr>
-      <w:bookmarkStart w:id="79" w:name="_Toc5384426"/>
+      <w:bookmarkStart w:id="78" w:name="_Toc5384426"/>
       <w:r>
         <w:lastRenderedPageBreak/>
         <w:t>5.5</w:t>
@@ -14906,22 +15075,22 @@
       <w:r>
         <w:t xml:space="preserve"> </w:t>
       </w:r>
-      <w:commentRangeStart w:id="80"/>
+      <w:commentRangeStart w:id="79"/>
       <w:r>
         <w:t xml:space="preserve">Diagrama Use Case Módulo: </w:t>
       </w:r>
       <w:r>
         <w:t>Relatórios</w:t>
       </w:r>
-      <w:bookmarkEnd w:id="79"/>
-      <w:commentRangeEnd w:id="80"/>
+      <w:bookmarkEnd w:id="78"/>
+      <w:commentRangeEnd w:id="79"/>
       <w:r>
         <w:rPr>
           <w:rStyle w:val="CommentReference"/>
           <w:rFonts w:ascii="Cambria" w:eastAsia="Cambria" w:hAnsi="Cambria" w:cs="Cambria"/>
           <w:b w:val="0"/>
         </w:rPr>
-        <w:commentReference w:id="80"/>
+        <w:commentReference w:id="79"/>
       </w:r>
     </w:p>
     <w:p>
@@ -14948,7 +15117,7 @@
                     <pic:cNvPicPr/>
                   </pic:nvPicPr>
                   <pic:blipFill>
-                    <a:blip r:embed="rId15"/>
+                    <a:blip r:embed="rId16"/>
                     <a:stretch>
                       <a:fillRect/>
                     </a:stretch>
@@ -14986,7 +15155,7 @@
       <w:pPr>
         <w:pStyle w:val="Heading4"/>
       </w:pPr>
-      <w:bookmarkStart w:id="81" w:name="_Toc5384427"/>
+      <w:bookmarkStart w:id="80" w:name="_Toc5384427"/>
       <w:r>
         <w:lastRenderedPageBreak/>
         <w:t>5.5</w:t>
@@ -15003,7 +15172,7 @@
       <w:r>
         <w:t>Autenticação</w:t>
       </w:r>
-      <w:bookmarkEnd w:id="81"/>
+      <w:bookmarkEnd w:id="80"/>
     </w:p>
     <w:p>
       <w:pPr>
@@ -15029,7 +15198,7 @@
                     <pic:cNvPicPr/>
                   </pic:nvPicPr>
                   <pic:blipFill>
-                    <a:blip r:embed="rId16"/>
+                    <a:blip r:embed="rId17"/>
                     <a:stretch>
                       <a:fillRect/>
                     </a:stretch>
@@ -15059,7 +15228,7 @@
       <w:pPr>
         <w:pStyle w:val="Heading4"/>
       </w:pPr>
-      <w:bookmarkStart w:id="82" w:name="_Toc5384428"/>
+      <w:bookmarkStart w:id="81" w:name="_Toc5384428"/>
       <w:r>
         <w:t>5.5</w:t>
       </w:r>
@@ -15075,7 +15244,7 @@
       <w:r>
         <w:t>Eventos</w:t>
       </w:r>
-      <w:bookmarkEnd w:id="82"/>
+      <w:bookmarkEnd w:id="81"/>
     </w:p>
     <w:p>
       <w:pPr>
@@ -15106,7 +15275,7 @@
                     <pic:cNvPicPr/>
                   </pic:nvPicPr>
                   <pic:blipFill>
-                    <a:blip r:embed="rId17"/>
+                    <a:blip r:embed="rId18"/>
                     <a:stretch>
                       <a:fillRect/>
                     </a:stretch>
@@ -15126,10 +15295,10 @@
           </wp:inline>
         </w:drawing>
       </w:r>
-      <w:bookmarkStart w:id="83" w:name="h.c6wyf94zm735" w:colFirst="0" w:colLast="0"/>
-      <w:bookmarkStart w:id="84" w:name="h.o8uqp14vf9zd" w:colFirst="0" w:colLast="0"/>
+      <w:bookmarkStart w:id="82" w:name="h.c6wyf94zm735" w:colFirst="0" w:colLast="0"/>
+      <w:bookmarkStart w:id="83" w:name="h.o8uqp14vf9zd" w:colFirst="0" w:colLast="0"/>
+      <w:bookmarkEnd w:id="82"/>
       <w:bookmarkEnd w:id="83"/>
-      <w:bookmarkEnd w:id="84"/>
     </w:p>
     <w:p>
       <w:pPr>
@@ -15158,7 +15327,7 @@
                     <pic:cNvPicPr/>
                   </pic:nvPicPr>
                   <pic:blipFill>
-                    <a:blip r:embed="rId18"/>
+                    <a:blip r:embed="rId19"/>
                     <a:stretch>
                       <a:fillRect/>
                     </a:stretch>
@@ -15205,7 +15374,7 @@
                     <pic:cNvPicPr/>
                   </pic:nvPicPr>
                   <pic:blipFill>
-                    <a:blip r:embed="rId19"/>
+                    <a:blip r:embed="rId20"/>
                     <a:stretch>
                       <a:fillRect/>
                     </a:stretch>
@@ -15253,7 +15422,7 @@
                     <pic:cNvPicPr/>
                   </pic:nvPicPr>
                   <pic:blipFill>
-                    <a:blip r:embed="rId20"/>
+                    <a:blip r:embed="rId21"/>
                     <a:stretch>
                       <a:fillRect/>
                     </a:stretch>
@@ -15300,7 +15469,7 @@
                     <pic:cNvPicPr/>
                   </pic:nvPicPr>
                   <pic:blipFill>
-                    <a:blip r:embed="rId21"/>
+                    <a:blip r:embed="rId22"/>
                     <a:stretch>
                       <a:fillRect/>
                     </a:stretch>
@@ -15348,7 +15517,7 @@
                     <pic:cNvPicPr/>
                   </pic:nvPicPr>
                   <pic:blipFill>
-                    <a:blip r:embed="rId22"/>
+                    <a:blip r:embed="rId23"/>
                     <a:stretch>
                       <a:fillRect/>
                     </a:stretch>
@@ -15395,7 +15564,7 @@
                     <pic:cNvPicPr/>
                   </pic:nvPicPr>
                   <pic:blipFill>
-                    <a:blip r:embed="rId23"/>
+                    <a:blip r:embed="rId24"/>
                     <a:stretch>
                       <a:fillRect/>
                     </a:stretch>
@@ -15443,7 +15612,7 @@
                     <pic:cNvPicPr/>
                   </pic:nvPicPr>
                   <pic:blipFill>
-                    <a:blip r:embed="rId24"/>
+                    <a:blip r:embed="rId25"/>
                     <a:stretch>
                       <a:fillRect/>
                     </a:stretch>
@@ -15488,7 +15657,7 @@
                     <pic:cNvPicPr/>
                   </pic:nvPicPr>
                   <pic:blipFill>
-                    <a:blip r:embed="rId25"/>
+                    <a:blip r:embed="rId26"/>
                     <a:stretch>
                       <a:fillRect/>
                     </a:stretch>
@@ -15534,7 +15703,7 @@
                     <pic:cNvPicPr/>
                   </pic:nvPicPr>
                   <pic:blipFill>
-                    <a:blip r:embed="rId26"/>
+                    <a:blip r:embed="rId27"/>
                     <a:stretch>
                       <a:fillRect/>
                     </a:stretch>
@@ -15579,7 +15748,7 @@
                     <pic:cNvPicPr/>
                   </pic:nvPicPr>
                   <pic:blipFill>
-                    <a:blip r:embed="rId27"/>
+                    <a:blip r:embed="rId28"/>
                     <a:stretch>
                       <a:fillRect/>
                     </a:stretch>
@@ -15625,7 +15794,7 @@
                     <pic:cNvPicPr/>
                   </pic:nvPicPr>
                   <pic:blipFill>
-                    <a:blip r:embed="rId28"/>
+                    <a:blip r:embed="rId29"/>
                     <a:stretch>
                       <a:fillRect/>
                     </a:stretch>
@@ -15670,7 +15839,7 @@
                     <pic:cNvPicPr/>
                   </pic:nvPicPr>
                   <pic:blipFill>
-                    <a:blip r:embed="rId29"/>
+                    <a:blip r:embed="rId30"/>
                     <a:stretch>
                       <a:fillRect/>
                     </a:stretch>
@@ -15716,7 +15885,7 @@
                     <pic:cNvPicPr/>
                   </pic:nvPicPr>
                   <pic:blipFill>
-                    <a:blip r:embed="rId30"/>
+                    <a:blip r:embed="rId31"/>
                     <a:stretch>
                       <a:fillRect/>
                     </a:stretch>
@@ -15754,8 +15923,8 @@
       <w:pPr>
         <w:pStyle w:val="Heading2"/>
       </w:pPr>
-      <w:bookmarkStart w:id="85" w:name="_Toc386314551"/>
-      <w:bookmarkStart w:id="86" w:name="_Toc5384429"/>
+      <w:bookmarkStart w:id="84" w:name="_Toc386314551"/>
+      <w:bookmarkStart w:id="85" w:name="_Toc5384429"/>
       <w:r>
         <w:t>5.</w:t>
       </w:r>
@@ -15765,19 +15934,19 @@
       <w:r>
         <w:t xml:space="preserve"> </w:t>
       </w:r>
-      <w:commentRangeStart w:id="87"/>
+      <w:commentRangeStart w:id="86"/>
       <w:r>
         <w:t>Matriz de rastreabilidade</w:t>
       </w:r>
+      <w:bookmarkEnd w:id="84"/>
       <w:bookmarkEnd w:id="85"/>
-      <w:bookmarkEnd w:id="86"/>
-      <w:commentRangeEnd w:id="87"/>
+      <w:commentRangeEnd w:id="86"/>
       <w:r>
         <w:rPr>
           <w:rStyle w:val="CommentReference"/>
           <w:b w:val="0"/>
         </w:rPr>
-        <w:commentReference w:id="87"/>
+        <w:commentReference w:id="86"/>
       </w:r>
     </w:p>
     <w:p>
@@ -15795,41 +15964,30 @@
         <w:rPr>
           <w:noProof/>
         </w:rPr>
-        <w:drawing>
-          <wp:inline distT="0" distB="0" distL="0" distR="0" wp14:anchorId="78332929" wp14:editId="3E11A4EA">
-            <wp:extent cx="6645910" cy="2026920"/>
-            <wp:effectExtent l="0" t="0" r="2540" b="0"/>
-            <wp:docPr id="1" name="Picture 1"/>
-            <wp:cNvGraphicFramePr>
-              <a:graphicFrameLocks xmlns:a="http://schemas.openxmlformats.org/drawingml/2006/main" noChangeAspect="1"/>
-            </wp:cNvGraphicFramePr>
-            <a:graphic xmlns:a="http://schemas.openxmlformats.org/drawingml/2006/main">
-              <a:graphicData uri="http://schemas.openxmlformats.org/drawingml/2006/picture">
-                <pic:pic xmlns:pic="http://schemas.openxmlformats.org/drawingml/2006/picture">
-                  <pic:nvPicPr>
-                    <pic:cNvPr id="1" name=""/>
-                    <pic:cNvPicPr/>
-                  </pic:nvPicPr>
-                  <pic:blipFill>
-                    <a:blip r:embed="rId31"/>
-                    <a:stretch>
-                      <a:fillRect/>
-                    </a:stretch>
-                  </pic:blipFill>
-                  <pic:spPr>
-                    <a:xfrm>
-                      <a:off x="0" y="0"/>
-                      <a:ext cx="6645910" cy="2026920"/>
-                    </a:xfrm>
-                    <a:prstGeom prst="rect">
-                      <a:avLst/>
-                    </a:prstGeom>
-                  </pic:spPr>
-                </pic:pic>
-              </a:graphicData>
-            </a:graphic>
-          </wp:inline>
-        </w:drawing>
+        <w:pict w14:anchorId="695DA375">
+          <v:shapetype id="_x0000_t75" coordsize="21600,21600" o:spt="75" o:preferrelative="t" path="m@4@5l@4@11@9@11@9@5xe" filled="f" stroked="f">
+            <v:stroke joinstyle="miter"/>
+            <v:formulas>
+              <v:f eqn="if lineDrawn pixelLineWidth 0"/>
+              <v:f eqn="sum @0 1 0"/>
+              <v:f eqn="sum 0 0 @1"/>
+              <v:f eqn="prod @2 1 2"/>
+              <v:f eqn="prod @3 21600 pixelWidth"/>
+              <v:f eqn="prod @3 21600 pixelHeight"/>
+              <v:f eqn="sum @0 0 1"/>
+              <v:f eqn="prod @6 1 2"/>
+              <v:f eqn="prod @7 21600 pixelWidth"/>
+              <v:f eqn="sum @8 21600 0"/>
+              <v:f eqn="prod @7 21600 pixelHeight"/>
+              <v:f eqn="sum @10 21600 0"/>
+            </v:formulas>
+            <v:path o:extrusionok="f" gradientshapeok="t" o:connecttype="rect"/>
+            <o:lock v:ext="edit" aspectratio="t"/>
+          </v:shapetype>
+          <v:shape id="_x0000_i1025" type="#_x0000_t75" style="width:522.75pt;height:163.5pt">
+            <v:imagedata r:id="rId32" o:title="A8E24DE6"/>
+          </v:shape>
+        </w:pict>
       </w:r>
     </w:p>
     <w:p>
@@ -15844,33 +16002,33 @@
       <w:pPr>
         <w:pStyle w:val="Heading1"/>
       </w:pPr>
-      <w:bookmarkStart w:id="88" w:name="h.fp3eeudqqnu6" w:colFirst="0" w:colLast="0"/>
-      <w:bookmarkStart w:id="89" w:name="h.u8619t3f6uk" w:colFirst="0" w:colLast="0"/>
-      <w:bookmarkStart w:id="90" w:name="h.1i3f3miex2z0" w:colFirst="0" w:colLast="0"/>
-      <w:bookmarkStart w:id="91" w:name="h.sred4gshg0fd" w:colFirst="0" w:colLast="0"/>
-      <w:bookmarkStart w:id="92" w:name="h.fy4od3c8s0zr" w:colFirst="0" w:colLast="0"/>
-      <w:bookmarkStart w:id="93" w:name="_Toc5384430"/>
+      <w:bookmarkStart w:id="87" w:name="h.fp3eeudqqnu6" w:colFirst="0" w:colLast="0"/>
+      <w:bookmarkStart w:id="88" w:name="h.u8619t3f6uk" w:colFirst="0" w:colLast="0"/>
+      <w:bookmarkStart w:id="89" w:name="h.1i3f3miex2z0" w:colFirst="0" w:colLast="0"/>
+      <w:bookmarkStart w:id="90" w:name="h.sred4gshg0fd" w:colFirst="0" w:colLast="0"/>
+      <w:bookmarkStart w:id="91" w:name="h.fy4od3c8s0zr" w:colFirst="0" w:colLast="0"/>
+      <w:bookmarkStart w:id="92" w:name="_Toc5384430"/>
+      <w:bookmarkEnd w:id="87"/>
       <w:bookmarkEnd w:id="88"/>
       <w:bookmarkEnd w:id="89"/>
       <w:bookmarkEnd w:id="90"/>
       <w:bookmarkEnd w:id="91"/>
+      <w:r>
+        <w:t xml:space="preserve">6. </w:t>
+      </w:r>
+      <w:r>
+        <w:t>Requisitos de Qualidade</w:t>
+      </w:r>
       <w:bookmarkEnd w:id="92"/>
-      <w:r>
-        <w:t xml:space="preserve">6. </w:t>
-      </w:r>
-      <w:r>
-        <w:t>Requisitos de Qualidade</w:t>
-      </w:r>
-      <w:bookmarkEnd w:id="93"/>
     </w:p>
     <w:p/>
     <w:p>
       <w:pPr>
         <w:pStyle w:val="Heading2"/>
       </w:pPr>
-      <w:bookmarkStart w:id="94" w:name="h.3as4poj" w:colFirst="0" w:colLast="0"/>
-      <w:bookmarkStart w:id="95" w:name="_Toc5384431"/>
-      <w:bookmarkEnd w:id="94"/>
+      <w:bookmarkStart w:id="93" w:name="h.3as4poj" w:colFirst="0" w:colLast="0"/>
+      <w:bookmarkStart w:id="94" w:name="_Toc5384431"/>
+      <w:bookmarkEnd w:id="93"/>
       <w:r>
         <w:lastRenderedPageBreak/>
         <w:t xml:space="preserve">6.1 </w:t>
@@ -15881,7 +16039,7 @@
       <w:r>
         <w:t>s</w:t>
       </w:r>
-      <w:bookmarkEnd w:id="95"/>
+      <w:bookmarkEnd w:id="94"/>
     </w:p>
     <w:p>
       <w:pPr>
@@ -16091,11 +16249,11 @@
         <w:pStyle w:val="Heading3"/>
         <w:ind w:left="0" w:firstLine="0"/>
       </w:pPr>
-      <w:bookmarkStart w:id="96" w:name="_Toc5384432"/>
+      <w:bookmarkStart w:id="95" w:name="_Toc5384432"/>
       <w:r>
         <w:t>6.1.1 Descrição de Requisitos de Qualidade</w:t>
       </w:r>
-      <w:bookmarkEnd w:id="96"/>
+      <w:bookmarkEnd w:id="95"/>
     </w:p>
     <w:p/>
     <w:p>
@@ -16134,8 +16292,8 @@
           <w:sz w:val="22"/>
         </w:rPr>
       </w:pPr>
-      <w:bookmarkStart w:id="97" w:name="h.fs9n3e6b6ahv" w:colFirst="0" w:colLast="0"/>
-      <w:bookmarkEnd w:id="97"/>
+      <w:bookmarkStart w:id="96" w:name="h.fs9n3e6b6ahv" w:colFirst="0" w:colLast="0"/>
+      <w:bookmarkEnd w:id="96"/>
       <w:r>
         <w:rPr>
           <w:sz w:val="22"/>
@@ -16418,7 +16576,7 @@
       <w:pPr>
         <w:pStyle w:val="Heading1"/>
       </w:pPr>
-      <w:bookmarkStart w:id="98" w:name="_Toc5384433"/>
+      <w:bookmarkStart w:id="97" w:name="_Toc5384433"/>
       <w:r>
         <w:lastRenderedPageBreak/>
         <w:t xml:space="preserve">7. </w:t>
@@ -16426,18 +16584,18 @@
       <w:r>
         <w:t>Requisitos Ambientais</w:t>
       </w:r>
-      <w:bookmarkEnd w:id="98"/>
+      <w:bookmarkEnd w:id="97"/>
     </w:p>
     <w:p/>
     <w:p>
       <w:pPr>
         <w:pStyle w:val="Heading2"/>
       </w:pPr>
-      <w:bookmarkStart w:id="99" w:name="_Toc5384434"/>
+      <w:bookmarkStart w:id="98" w:name="_Toc5384434"/>
       <w:r>
         <w:t>7.1 Requisitos</w:t>
       </w:r>
-      <w:bookmarkEnd w:id="99"/>
+      <w:bookmarkEnd w:id="98"/>
     </w:p>
     <w:p/>
     <w:tbl>
@@ -16676,18 +16834,13 @@
       <w:pPr>
         <w:pStyle w:val="Heading3"/>
       </w:pPr>
-      <w:bookmarkStart w:id="100" w:name="h.ehox5a9exlzt" w:colFirst="0" w:colLast="0"/>
-      <w:bookmarkStart w:id="101" w:name="_Toc5384435"/>
+      <w:bookmarkStart w:id="99" w:name="h.ehox5a9exlzt" w:colFirst="0" w:colLast="0"/>
+      <w:bookmarkStart w:id="100" w:name="_Toc5384435"/>
+      <w:bookmarkEnd w:id="99"/>
+      <w:r>
+        <w:t>7.1.1 Descrição de Requisitos Ambientais</w:t>
+      </w:r>
       <w:bookmarkEnd w:id="100"/>
-      <w:r>
-        <w:t xml:space="preserve">7.1.1 </w:t>
-      </w:r>
-      <w:bookmarkStart w:id="102" w:name="_GoBack"/>
-      <w:r>
-        <w:t>Descrição de Requisitos Ambientais</w:t>
-      </w:r>
-      <w:bookmarkEnd w:id="101"/>
-      <w:bookmarkEnd w:id="102"/>
     </w:p>
     <w:p/>
     <w:p>
@@ -16698,8 +16851,8 @@
           <w:sz w:val="22"/>
         </w:rPr>
       </w:pPr>
-      <w:bookmarkStart w:id="103" w:name="h.c8i5yokctlzq" w:colFirst="0" w:colLast="0"/>
-      <w:bookmarkEnd w:id="103"/>
+      <w:bookmarkStart w:id="101" w:name="h.c8i5yokctlzq" w:colFirst="0" w:colLast="0"/>
+      <w:bookmarkEnd w:id="101"/>
       <w:r>
         <w:rPr>
           <w:b/>
@@ -16718,10 +16871,30 @@
           <w:sz w:val="22"/>
         </w:rPr>
         <w:tab/>
-        <w:t>-2 Monitores e um computador (caso seja num local definido) ou 1 dispositivo Móvel com acesso à Internet.</w:t>
-      </w:r>
-      <w:r>
+      </w:r>
+      <w:r>
+        <w:rPr>
+          <w:sz w:val="22"/>
+        </w:rPr>
+        <w:t>-</w:t>
+      </w:r>
+      <w:r>
+        <w:rPr>
+          <w:sz w:val="22"/>
+        </w:rPr>
+        <w:t xml:space="preserve"> 1 </w:t>
+      </w:r>
+      <w:r>
+        <w:rPr>
+          <w:sz w:val="22"/>
+        </w:rPr>
         <w:t xml:space="preserve"> </w:t>
+      </w:r>
+      <w:r>
+        <w:rPr>
+          <w:sz w:val="22"/>
+        </w:rPr>
+        <w:t>máquina padrão com 1 vCPU e 3,75 GB de memória.</w:t>
       </w:r>
     </w:p>
     <w:p>
@@ -16733,8 +16906,8 @@
           <w:lang w:val="en-US"/>
         </w:rPr>
       </w:pPr>
-      <w:bookmarkStart w:id="104" w:name="h.fii4u0tse74l" w:colFirst="0" w:colLast="0"/>
-      <w:bookmarkEnd w:id="104"/>
+      <w:bookmarkStart w:id="102" w:name="h.fii4u0tse74l" w:colFirst="0" w:colLast="0"/>
+      <w:bookmarkEnd w:id="102"/>
       <w:r>
         <w:rPr>
           <w:b/>
@@ -16766,6 +16939,12 @@
           <w:lang w:val="en-US"/>
         </w:rPr>
         <w:tab/>
+      </w:r>
+      <w:r>
+        <w:rPr>
+          <w:sz w:val="22"/>
+          <w:lang w:val="en-US"/>
+        </w:rPr>
         <w:t>-</w:t>
       </w:r>
       <w:r>
@@ -16781,7 +16960,6 @@
         <w:spacing w:before="120"/>
         <w:ind w:left="432" w:hanging="431"/>
         <w:rPr>
-          <w:sz w:val="22"/>
           <w:lang w:val="en-US"/>
         </w:rPr>
       </w:pPr>
@@ -16791,73 +16969,40 @@
           <w:lang w:val="en-US"/>
         </w:rPr>
         <w:tab/>
-        <w:t>-Visual Studio Code</w:t>
-      </w:r>
-    </w:p>
-    <w:p>
-      <w:pPr>
-        <w:spacing w:before="120"/>
-        <w:ind w:left="432" w:hanging="431"/>
+      </w:r>
+      <w:r>
         <w:rPr>
           <w:sz w:val="22"/>
           <w:lang w:val="en-US"/>
         </w:rPr>
-      </w:pPr>
-      <w:r>
+        <w:t>-Node</w:t>
+      </w:r>
+    </w:p>
+    <w:p>
+      <w:pPr>
+        <w:spacing w:before="120"/>
         <w:rPr>
           <w:sz w:val="22"/>
           <w:lang w:val="en-US"/>
         </w:rPr>
-        <w:tab/>
-        <w:t>-Bizagi Studio</w:t>
-      </w:r>
-    </w:p>
-    <w:p>
-      <w:pPr>
-        <w:spacing w:before="120"/>
-        <w:ind w:left="432" w:hanging="431"/>
-      </w:pPr>
+      </w:pPr>
+      <w:bookmarkStart w:id="103" w:name="h.3b1k1nefi6pr" w:colFirst="0" w:colLast="0"/>
+      <w:bookmarkEnd w:id="103"/>
+      <w:r>
+        <w:rPr>
+          <w:b/>
+          <w:sz w:val="22"/>
+          <w:lang w:val="en-US"/>
+        </w:rPr>
+        <w:t xml:space="preserve">RA3- Linguagem: </w:t>
+      </w:r>
       <w:r>
         <w:rPr>
           <w:sz w:val="22"/>
           <w:lang w:val="en-US"/>
         </w:rPr>
-        <w:tab/>
-      </w:r>
-      <w:r>
-        <w:rPr>
-          <w:sz w:val="22"/>
-        </w:rPr>
-        <w:t>-Visual Paradigm</w:t>
-      </w:r>
-    </w:p>
-    <w:p>
-      <w:pPr>
-        <w:spacing w:before="120"/>
-        <w:rPr>
-          <w:sz w:val="22"/>
-        </w:rPr>
-      </w:pPr>
-      <w:bookmarkStart w:id="105" w:name="h.3b1k1nefi6pr" w:colFirst="0" w:colLast="0"/>
-      <w:bookmarkEnd w:id="105"/>
-      <w:r>
-        <w:rPr>
-          <w:b/>
-          <w:sz w:val="22"/>
-        </w:rPr>
-        <w:t xml:space="preserve">RA3- Linguagem: </w:t>
-      </w:r>
-      <w:r>
-        <w:rPr>
-          <w:sz w:val="22"/>
-        </w:rPr>
-        <w:t>HTML, CSS, JAVASCRIPT, SQL SERVER</w:t>
-      </w:r>
-    </w:p>
-    <w:p>
-      <w:pPr>
-        <w:spacing w:before="120"/>
-      </w:pPr>
+        <w:t>HTML, CSS, JAVASCRIPT</w:t>
+      </w:r>
     </w:p>
     <w:p>
       <w:pPr>
@@ -16866,8 +17011,16 @@
           <w:lang w:val="en-US"/>
         </w:rPr>
       </w:pPr>
-      <w:bookmarkStart w:id="106" w:name="h.kzqx041geq5" w:colFirst="0" w:colLast="0"/>
-      <w:bookmarkEnd w:id="106"/>
+    </w:p>
+    <w:p>
+      <w:pPr>
+        <w:spacing w:before="120"/>
+        <w:rPr>
+          <w:lang w:val="en-US"/>
+        </w:rPr>
+      </w:pPr>
+      <w:bookmarkStart w:id="104" w:name="h.kzqx041geq5" w:colFirst="0" w:colLast="0"/>
+      <w:bookmarkEnd w:id="104"/>
       <w:r>
         <w:rPr>
           <w:b/>
@@ -16902,16 +17055,16 @@
           <w:lang w:val="en-US"/>
         </w:rPr>
       </w:pPr>
-      <w:bookmarkStart w:id="107" w:name="h.7p83hwso8koj" w:colFirst="0" w:colLast="0"/>
-      <w:bookmarkStart w:id="108" w:name="h.aze1rvguwaby" w:colFirst="0" w:colLast="0"/>
-      <w:bookmarkStart w:id="109" w:name="h.3l0b4y8ouzma" w:colFirst="0" w:colLast="0"/>
-      <w:bookmarkStart w:id="110" w:name="h.e9vy4bst9v7q" w:colFirst="0" w:colLast="0"/>
-      <w:bookmarkStart w:id="111" w:name="h.lotae2s1cfjj" w:colFirst="0" w:colLast="0"/>
+      <w:bookmarkStart w:id="105" w:name="h.7p83hwso8koj" w:colFirst="0" w:colLast="0"/>
+      <w:bookmarkStart w:id="106" w:name="h.aze1rvguwaby" w:colFirst="0" w:colLast="0"/>
+      <w:bookmarkStart w:id="107" w:name="h.3l0b4y8ouzma" w:colFirst="0" w:colLast="0"/>
+      <w:bookmarkStart w:id="108" w:name="h.e9vy4bst9v7q" w:colFirst="0" w:colLast="0"/>
+      <w:bookmarkStart w:id="109" w:name="h.lotae2s1cfjj" w:colFirst="0" w:colLast="0"/>
+      <w:bookmarkEnd w:id="105"/>
+      <w:bookmarkEnd w:id="106"/>
       <w:bookmarkEnd w:id="107"/>
       <w:bookmarkEnd w:id="108"/>
       <w:bookmarkEnd w:id="109"/>
-      <w:bookmarkEnd w:id="110"/>
-      <w:bookmarkEnd w:id="111"/>
       <w:r>
         <w:rPr>
           <w:lang w:val="en-US"/>
@@ -16923,7 +17076,7 @@
       <w:pPr>
         <w:pStyle w:val="Heading1"/>
       </w:pPr>
-      <w:bookmarkStart w:id="112" w:name="_Toc5384436"/>
+      <w:bookmarkStart w:id="110" w:name="_Toc5384436"/>
       <w:r>
         <w:lastRenderedPageBreak/>
         <w:t xml:space="preserve">8. </w:t>
@@ -16931,7 +17084,7 @@
       <w:r>
         <w:t>Diagrama de classes de análise</w:t>
       </w:r>
-      <w:bookmarkEnd w:id="112"/>
+      <w:bookmarkEnd w:id="110"/>
     </w:p>
     <w:p>
       <w:pPr>
@@ -16940,19 +17093,15 @@
           <w:b/>
         </w:rPr>
       </w:pPr>
-      <w:bookmarkStart w:id="113" w:name="h.bdt5ys34qexd" w:colFirst="0" w:colLast="0"/>
-      <w:bookmarkStart w:id="114" w:name="h.u8vwgea5v9dv" w:colFirst="0" w:colLast="0"/>
-      <w:bookmarkEnd w:id="113"/>
-      <w:bookmarkEnd w:id="114"/>
       <w:r>
         <w:rPr>
           <w:noProof/>
         </w:rPr>
         <w:drawing>
-          <wp:inline distT="0" distB="0" distL="0" distR="0" wp14:anchorId="030D8585" wp14:editId="37137CC2">
-            <wp:extent cx="6633845" cy="3148330"/>
-            <wp:effectExtent l="0" t="0" r="0" b="0"/>
-            <wp:docPr id="20" name="Picture 20" descr="C:\Users\andrefcastro\AppData\Local\Microsoft\Windows\INetCache\Content.Word\NovoDiagramaClasses.png"/>
+          <wp:inline distT="0" distB="0" distL="0" distR="0" wp14:anchorId="74EE43EA" wp14:editId="38781823">
+            <wp:extent cx="6645910" cy="3220085"/>
+            <wp:effectExtent l="0" t="0" r="2540" b="0"/>
+            <wp:docPr id="1" name="Picture 1"/>
             <wp:cNvGraphicFramePr>
               <a:graphicFrameLocks xmlns:a="http://schemas.openxmlformats.org/drawingml/2006/main" noChangeAspect="1"/>
             </wp:cNvGraphicFramePr>
@@ -16960,36 +17109,23 @@
               <a:graphicData uri="http://schemas.openxmlformats.org/drawingml/2006/picture">
                 <pic:pic xmlns:pic="http://schemas.openxmlformats.org/drawingml/2006/picture">
                   <pic:nvPicPr>
-                    <pic:cNvPr id="0" name="Picture 3" descr="C:\Users\andrefcastro\AppData\Local\Microsoft\Windows\INetCache\Content.Word\NovoDiagramaClasses.png"/>
-                    <pic:cNvPicPr>
-                      <a:picLocks noChangeAspect="1" noChangeArrowheads="1"/>
-                    </pic:cNvPicPr>
+                    <pic:cNvPr id="1" name=""/>
+                    <pic:cNvPicPr/>
                   </pic:nvPicPr>
                   <pic:blipFill>
-                    <a:blip r:embed="rId32">
-                      <a:extLst>
-                        <a:ext uri="{28A0092B-C50C-407E-A947-70E740481C1C}">
-                          <a14:useLocalDpi xmlns:a14="http://schemas.microsoft.com/office/drawing/2010/main" val="0"/>
-                        </a:ext>
-                      </a:extLst>
-                    </a:blip>
-                    <a:srcRect/>
+                    <a:blip r:embed="rId33"/>
                     <a:stretch>
                       <a:fillRect/>
                     </a:stretch>
                   </pic:blipFill>
-                  <pic:spPr bwMode="auto">
+                  <pic:spPr>
                     <a:xfrm>
                       <a:off x="0" y="0"/>
-                      <a:ext cx="6633845" cy="3148330"/>
+                      <a:ext cx="6645910" cy="3220085"/>
                     </a:xfrm>
                     <a:prstGeom prst="rect">
                       <a:avLst/>
                     </a:prstGeom>
-                    <a:noFill/>
-                    <a:ln>
-                      <a:noFill/>
-                    </a:ln>
                   </pic:spPr>
                 </pic:pic>
               </a:graphicData>
@@ -17018,7 +17154,7 @@
       <w:pPr>
         <w:pStyle w:val="Heading2"/>
       </w:pPr>
-      <w:bookmarkStart w:id="115" w:name="_Toc5384437"/>
+      <w:bookmarkStart w:id="111" w:name="_Toc5384437"/>
       <w:r>
         <w:rPr>
           <w:sz w:val="28"/>
@@ -17032,15 +17168,15 @@
         </w:rPr>
         <w:t>Descrição das classes de análise</w:t>
       </w:r>
-      <w:bookmarkEnd w:id="115"/>
+      <w:bookmarkEnd w:id="111"/>
     </w:p>
     <w:p>
       <w:pPr>
         <w:spacing w:before="120"/>
         <w:jc w:val="left"/>
       </w:pPr>
-      <w:bookmarkStart w:id="116" w:name="h.84g76tc8hphm" w:colFirst="0" w:colLast="0"/>
-      <w:bookmarkEnd w:id="116"/>
+      <w:bookmarkStart w:id="112" w:name="h.84g76tc8hphm" w:colFirst="0" w:colLast="0"/>
+      <w:bookmarkEnd w:id="112"/>
     </w:p>
     <w:tbl>
       <w:tblPr>
@@ -17220,7 +17356,7 @@
                 <w:color w:val="000000" w:themeColor="text1"/>
                 <w:sz w:val="28"/>
               </w:rPr>
-              <w:t>RequisicaoSala</w:t>
+              <w:t>RequisicaoChave</w:t>
             </w:r>
           </w:p>
         </w:tc>
@@ -17249,7 +17385,14 @@
                 <w:color w:val="000000" w:themeColor="text1"/>
                 <w:sz w:val="28"/>
               </w:rPr>
-              <w:t>Classe de requisição de salas</w:t>
+              <w:t>C</w:t>
+            </w:r>
+            <w:r>
+              <w:rPr>
+                <w:color w:val="000000" w:themeColor="text1"/>
+                <w:sz w:val="28"/>
+              </w:rPr>
+              <w:t>lasse de requisição de chaves</w:t>
             </w:r>
           </w:p>
         </w:tc>
@@ -17338,68 +17481,8 @@
                 <w:sz w:val="28"/>
               </w:rPr>
             </w:pPr>
-            <w:r>
-              <w:rPr>
-                <w:b/>
-                <w:color w:val="000000" w:themeColor="text1"/>
-                <w:sz w:val="28"/>
-              </w:rPr>
-              <w:t>Sala</w:t>
-            </w:r>
-          </w:p>
-        </w:tc>
-        <w:tc>
-          <w:tcPr>
-            <w:tcW w:w="5393" w:type="dxa"/>
-            <w:shd w:val="clear" w:color="auto" w:fill="FFFFFF" w:themeFill="background1"/>
-            <w:tcMar>
-              <w:top w:w="100" w:type="dxa"/>
-              <w:left w:w="100" w:type="dxa"/>
-              <w:bottom w:w="100" w:type="dxa"/>
-              <w:right w:w="100" w:type="dxa"/>
-            </w:tcMar>
-          </w:tcPr>
-          <w:p>
-            <w:pPr>
-              <w:spacing w:before="0" w:after="0"/>
-              <w:jc w:val="left"/>
-              <w:rPr>
-                <w:color w:val="000000" w:themeColor="text1"/>
-                <w:sz w:val="28"/>
-              </w:rPr>
-            </w:pPr>
-            <w:r>
-              <w:rPr>
-                <w:color w:val="000000" w:themeColor="text1"/>
-                <w:sz w:val="28"/>
-              </w:rPr>
-              <w:t>Classe de salas</w:t>
-            </w:r>
-          </w:p>
-        </w:tc>
-      </w:tr>
-      <w:tr>
-        <w:tc>
-          <w:tcPr>
-            <w:tcW w:w="5392" w:type="dxa"/>
-            <w:shd w:val="clear" w:color="auto" w:fill="FFFFFF" w:themeFill="background1"/>
-            <w:tcMar>
-              <w:top w:w="100" w:type="dxa"/>
-              <w:left w:w="100" w:type="dxa"/>
-              <w:bottom w:w="100" w:type="dxa"/>
-              <w:right w:w="100" w:type="dxa"/>
-            </w:tcMar>
-          </w:tcPr>
-          <w:p>
-            <w:pPr>
-              <w:spacing w:before="0" w:after="0"/>
-              <w:jc w:val="left"/>
-              <w:rPr>
-                <w:b/>
-                <w:color w:val="000000" w:themeColor="text1"/>
-                <w:sz w:val="28"/>
-              </w:rPr>
-            </w:pPr>
+            <w:bookmarkStart w:id="113" w:name="_GoBack"/>
+            <w:bookmarkEnd w:id="113"/>
             <w:r>
               <w:rPr>
                 <w:b/>
@@ -17817,12 +17900,12 @@
       <w:pPr>
         <w:pStyle w:val="NoSpacing"/>
       </w:pPr>
-      <w:bookmarkStart w:id="117" w:name="h.crbq3k8kut90" w:colFirst="0" w:colLast="0"/>
-      <w:bookmarkStart w:id="118" w:name="h.eg14ghnotr3o" w:colFirst="0" w:colLast="0"/>
-      <w:bookmarkStart w:id="119" w:name="h.c6ht0do47vq4" w:colFirst="0" w:colLast="0"/>
-      <w:bookmarkEnd w:id="117"/>
-      <w:bookmarkEnd w:id="118"/>
-      <w:bookmarkEnd w:id="119"/>
+      <w:bookmarkStart w:id="114" w:name="h.crbq3k8kut90" w:colFirst="0" w:colLast="0"/>
+      <w:bookmarkStart w:id="115" w:name="h.eg14ghnotr3o" w:colFirst="0" w:colLast="0"/>
+      <w:bookmarkStart w:id="116" w:name="h.c6ht0do47vq4" w:colFirst="0" w:colLast="0"/>
+      <w:bookmarkEnd w:id="114"/>
+      <w:bookmarkEnd w:id="115"/>
+      <w:bookmarkEnd w:id="116"/>
     </w:p>
     <w:p>
       <w:pPr>
@@ -17842,7 +17925,7 @@
         <w:pStyle w:val="Heading1"/>
         <w:ind w:left="0" w:firstLine="0"/>
       </w:pPr>
-      <w:bookmarkStart w:id="120" w:name="_Toc5384438"/>
+      <w:bookmarkStart w:id="117" w:name="_Toc5384438"/>
       <w:r>
         <w:lastRenderedPageBreak/>
         <w:t xml:space="preserve">9. </w:t>
@@ -17850,7 +17933,7 @@
       <w:r>
         <w:t>Glossário</w:t>
       </w:r>
-      <w:bookmarkEnd w:id="120"/>
+      <w:bookmarkEnd w:id="117"/>
     </w:p>
     <w:p>
       <w:pPr>
@@ -17887,8 +17970,8 @@
       </w:pPr>
     </w:p>
     <w:sectPr>
-      <w:headerReference w:type="default" r:id="rId33"/>
-      <w:footerReference w:type="default" r:id="rId34"/>
+      <w:headerReference w:type="default" r:id="rId34"/>
+      <w:footerReference w:type="default" r:id="rId35"/>
       <w:pgSz w:w="11906" w:h="16838"/>
       <w:pgMar w:top="720" w:right="720" w:bottom="720" w:left="720" w:header="720" w:footer="720" w:gutter="0"/>
       <w:cols w:space="720"/>
@@ -17900,7 +17983,7 @@
 
 <file path=word/comments.xml><?xml version="1.0" encoding="utf-8"?>
 <w:comments xmlns:wpc="http://schemas.microsoft.com/office/word/2010/wordprocessingCanvas" xmlns:cx="http://schemas.microsoft.com/office/drawing/2014/chartex" xmlns:cx1="http://schemas.microsoft.com/office/drawing/2015/9/8/chartex" xmlns:mc="http://schemas.openxmlformats.org/markup-compatibility/2006" xmlns:o="urn:schemas-microsoft-com:office:office" xmlns:r="http://schemas.openxmlformats.org/officeDocument/2006/relationships" xmlns:m="http://schemas.openxmlformats.org/officeDocument/2006/math" xmlns:v="urn:schemas-microsoft-com:vml" xmlns:wp14="http://schemas.microsoft.com/office/word/2010/wordprocessingDrawing" xmlns:wp="http://schemas.openxmlformats.org/drawingml/2006/wordprocessingDrawing" xmlns:w10="urn:schemas-microsoft-com:office:word" xmlns:w="http://schemas.openxmlformats.org/wordprocessingml/2006/main" xmlns:w14="http://schemas.microsoft.com/office/word/2010/wordml" xmlns:w15="http://schemas.microsoft.com/office/word/2012/wordml" xmlns:w16se="http://schemas.microsoft.com/office/word/2015/wordml/symex" xmlns:wpg="http://schemas.microsoft.com/office/word/2010/wordprocessingGroup" xmlns:wpi="http://schemas.microsoft.com/office/word/2010/wordprocessingInk" xmlns:wne="http://schemas.microsoft.com/office/word/2006/wordml" xmlns:wps="http://schemas.microsoft.com/office/word/2010/wordprocessingShape" mc:Ignorable="w14 w15 w16se wp14">
-  <w:comment w:id="1" w:author="Rui Borges" w:date="2019-04-10T16:48:00Z" w:initials="RB">
+  <w:comment w:id="9" w:author="Rui Borges" w:date="2019-04-10T17:22:00Z" w:initials="RB">
     <w:p>
       <w:pPr>
         <w:pStyle w:val="CommentText"/>
@@ -17912,11 +17995,11 @@
         <w:annotationRef/>
       </w:r>
       <w:r>
-        <w:t>A Versão entregue não consta na tabela de versões porquê</w:t>
+        <w:t>O Ponto de Situação é referente ao problema. É suposto ser explicado como o problema é solucionado atualmente</w:t>
       </w:r>
     </w:p>
   </w:comment>
-  <w:comment w:id="10" w:author="Rui Borges" w:date="2019-04-10T17:22:00Z" w:initials="RB">
+  <w:comment w:id="25" w:author="Rui Borges" w:date="2019-04-10T17:27:00Z" w:initials="RB">
     <w:p>
       <w:pPr>
         <w:pStyle w:val="CommentText"/>
@@ -17928,11 +18011,11 @@
         <w:annotationRef/>
       </w:r>
       <w:r>
-        <w:t>O Ponto de Situação é referente ao problema. É suposto ser explicado como o problema é solucionado atualmente</w:t>
+        <w:t>Já podem completar esta tabela. Precisam de identificar um elemento ou mais responsável por cada tarefa do projeto</w:t>
       </w:r>
     </w:p>
   </w:comment>
-  <w:comment w:id="26" w:author="Rui Borges" w:date="2019-04-10T17:27:00Z" w:initials="RB">
+  <w:comment w:id="29" w:author="Rui Borges" w:date="2019-04-10T17:28:00Z" w:initials="RB">
     <w:p>
       <w:pPr>
         <w:pStyle w:val="CommentText"/>
@@ -17944,11 +18027,11 @@
         <w:annotationRef/>
       </w:r>
       <w:r>
-        <w:t>Já podem completar esta tabela. Precisam de identificar um elemento ou mais responsável por cada tarefa do projeto</w:t>
+        <w:t>Ainda não sabem nenhuma ferramenta que vão utilizar?</w:t>
       </w:r>
     </w:p>
   </w:comment>
-  <w:comment w:id="30" w:author="Rui Borges" w:date="2019-04-10T17:28:00Z" w:initials="RB">
+  <w:comment w:id="32" w:author="Rui Borges" w:date="2019-04-10T17:29:00Z" w:initials="RB">
     <w:p>
       <w:pPr>
         <w:pStyle w:val="CommentText"/>
@@ -17960,11 +18043,11 @@
         <w:annotationRef/>
       </w:r>
       <w:r>
-        <w:t>Ainda não sabem nenhuma ferramenta que vão utilizar?</w:t>
+        <w:t>Já foram referidas várias ferramentas de Controlo de versões</w:t>
       </w:r>
     </w:p>
   </w:comment>
-  <w:comment w:id="33" w:author="Rui Borges" w:date="2019-04-10T17:29:00Z" w:initials="RB">
+  <w:comment w:id="39" w:author="Rui Borges" w:date="2019-04-10T17:30:00Z" w:initials="RB">
     <w:p>
       <w:pPr>
         <w:pStyle w:val="CommentText"/>
@@ -17976,11 +18059,11 @@
         <w:annotationRef/>
       </w:r>
       <w:r>
-        <w:t>Já foram referidas várias ferramentas de Controlo de versões</w:t>
+        <w:t>Falta completar este ponto</w:t>
       </w:r>
     </w:p>
   </w:comment>
-  <w:comment w:id="40" w:author="Rui Borges" w:date="2019-04-10T17:30:00Z" w:initials="RB">
+  <w:comment w:id="45" w:author="Rui Borges" w:date="2019-04-10T17:30:00Z" w:initials="RB">
     <w:p>
       <w:pPr>
         <w:pStyle w:val="CommentText"/>
@@ -17992,11 +18075,11 @@
         <w:annotationRef/>
       </w:r>
       <w:r>
-        <w:t>Falta completar este ponto</w:t>
+        <w:t>Falta Completar este ponto</w:t>
       </w:r>
     </w:p>
   </w:comment>
-  <w:comment w:id="46" w:author="Rui Borges" w:date="2019-04-10T17:30:00Z" w:initials="RB">
+  <w:comment w:id="64" w:author="Rui Borges" w:date="2019-04-10T17:34:00Z" w:initials="RB">
     <w:p>
       <w:pPr>
         <w:pStyle w:val="CommentText"/>
@@ -18008,11 +18091,11 @@
         <w:annotationRef/>
       </w:r>
       <w:r>
-        <w:t>Falta Completar este ponto</w:t>
+        <w:t>Esta secção do documento está errada. Se consultarem o template vêm que é suposto elaborarem uma secção destas para cada requisito, repetindo os pontos que esta engloba.</w:t>
       </w:r>
     </w:p>
   </w:comment>
-  <w:comment w:id="65" w:author="Rui Borges" w:date="2019-04-10T17:34:00Z" w:initials="RB">
+  <w:comment w:id="79" w:author="Rui Borges" w:date="2019-04-10T17:41:00Z" w:initials="RB">
     <w:p>
       <w:pPr>
         <w:pStyle w:val="CommentText"/>
@@ -18024,27 +18107,11 @@
         <w:annotationRef/>
       </w:r>
       <w:r>
-        <w:t>Esta secção do documento está errada. Se consultarem o template vêm que é suposto elaborarem uma secção destas para cada requisito, repetindo os pontos que esta engloba.</w:t>
+        <w:t xml:space="preserve">Não existe qualquer fluxo alternativo nos diagramas de use case? </w:t>
       </w:r>
     </w:p>
   </w:comment>
-  <w:comment w:id="80" w:author="Rui Borges" w:date="2019-04-10T17:41:00Z" w:initials="RB">
-    <w:p>
-      <w:pPr>
-        <w:pStyle w:val="CommentText"/>
-      </w:pPr>
-      <w:r>
-        <w:rPr>
-          <w:rStyle w:val="CommentReference"/>
-        </w:rPr>
-        <w:annotationRef/>
-      </w:r>
-      <w:r>
-        <w:t xml:space="preserve">Não existe qualquer fluxo alternativo nos diagramas de use case? </w:t>
-      </w:r>
-    </w:p>
-  </w:comment>
-  <w:comment w:id="87" w:author="Rui Borges" w:date="2019-04-10T17:43:00Z" w:initials="RB">
+  <w:comment w:id="86" w:author="Rui Borges" w:date="2019-04-10T17:43:00Z" w:initials="RB">
     <w:p>
       <w:pPr>
         <w:pStyle w:val="CommentText"/>
@@ -18065,7 +18132,6 @@
 
 <file path=word/commentsExtended.xml><?xml version="1.0" encoding="utf-8"?>
 <w15:commentsEx xmlns:wpc="http://schemas.microsoft.com/office/word/2010/wordprocessingCanvas" xmlns:cx="http://schemas.microsoft.com/office/drawing/2014/chartex" xmlns:cx1="http://schemas.microsoft.com/office/drawing/2015/9/8/chartex" xmlns:mc="http://schemas.openxmlformats.org/markup-compatibility/2006" xmlns:o="urn:schemas-microsoft-com:office:office" xmlns:r="http://schemas.openxmlformats.org/officeDocument/2006/relationships" xmlns:m="http://schemas.openxmlformats.org/officeDocument/2006/math" xmlns:v="urn:schemas-microsoft-com:vml" xmlns:wp14="http://schemas.microsoft.com/office/word/2010/wordprocessingDrawing" xmlns:wp="http://schemas.openxmlformats.org/drawingml/2006/wordprocessingDrawing" xmlns:w10="urn:schemas-microsoft-com:office:word" xmlns:w="http://schemas.openxmlformats.org/wordprocessingml/2006/main" xmlns:w14="http://schemas.microsoft.com/office/word/2010/wordml" xmlns:w15="http://schemas.microsoft.com/office/word/2012/wordml" xmlns:w16se="http://schemas.microsoft.com/office/word/2015/wordml/symex" xmlns:wpg="http://schemas.microsoft.com/office/word/2010/wordprocessingGroup" xmlns:wpi="http://schemas.microsoft.com/office/word/2010/wordprocessingInk" xmlns:wne="http://schemas.microsoft.com/office/word/2006/wordml" xmlns:wps="http://schemas.microsoft.com/office/word/2010/wordprocessingShape" mc:Ignorable="w14 w15 w16se wp14">
-  <w15:commentEx w15:paraId="2706FEFB" w15:done="0"/>
   <w15:commentEx w15:paraId="2A9D41B5" w15:done="0"/>
   <w15:commentEx w15:paraId="22ADAEA3" w15:done="0"/>
   <w15:commentEx w15:paraId="3051A9E5" w15:done="0"/>
@@ -18259,7 +18325,7 @@
             <w:rPr>
               <w:noProof/>
             </w:rPr>
-            <w:t>27</w:t>
+            <w:t>31</w:t>
           </w:r>
           <w:r>
             <w:fldChar w:fldCharType="end"/>
@@ -18285,7 +18351,7 @@
             <w:rPr>
               <w:noProof/>
             </w:rPr>
-            <w:t>30</w:t>
+            <w:t>31</w:t>
           </w:r>
           <w:r>
             <w:fldChar w:fldCharType="end"/>
@@ -18519,6 +18585,92 @@
     </w:lvl>
   </w:abstractNum>
   <w:abstractNum w:abstractNumId="1" w15:restartNumberingAfterBreak="0">
+    <w:nsid w:val="08777F38"/>
+    <w:multiLevelType w:val="hybridMultilevel"/>
+    <w:tmpl w:val="BCEAD192"/>
+    <w:lvl w:ilvl="0" w:tplc="0816000F">
+      <w:start w:val="1"/>
+      <w:numFmt w:val="decimal"/>
+      <w:lvlText w:val="%1."/>
+      <w:lvlJc w:val="left"/>
+      <w:pPr>
+        <w:ind w:left="721" w:hanging="360"/>
+      </w:pPr>
+    </w:lvl>
+    <w:lvl w:ilvl="1" w:tplc="08160019" w:tentative="1">
+      <w:start w:val="1"/>
+      <w:numFmt w:val="lowerLetter"/>
+      <w:lvlText w:val="%2."/>
+      <w:lvlJc w:val="left"/>
+      <w:pPr>
+        <w:ind w:left="1441" w:hanging="360"/>
+      </w:pPr>
+    </w:lvl>
+    <w:lvl w:ilvl="2" w:tplc="0816001B" w:tentative="1">
+      <w:start w:val="1"/>
+      <w:numFmt w:val="lowerRoman"/>
+      <w:lvlText w:val="%3."/>
+      <w:lvlJc w:val="right"/>
+      <w:pPr>
+        <w:ind w:left="2161" w:hanging="180"/>
+      </w:pPr>
+    </w:lvl>
+    <w:lvl w:ilvl="3" w:tplc="0816000F" w:tentative="1">
+      <w:start w:val="1"/>
+      <w:numFmt w:val="decimal"/>
+      <w:lvlText w:val="%4."/>
+      <w:lvlJc w:val="left"/>
+      <w:pPr>
+        <w:ind w:left="2881" w:hanging="360"/>
+      </w:pPr>
+    </w:lvl>
+    <w:lvl w:ilvl="4" w:tplc="08160019" w:tentative="1">
+      <w:start w:val="1"/>
+      <w:numFmt w:val="lowerLetter"/>
+      <w:lvlText w:val="%5."/>
+      <w:lvlJc w:val="left"/>
+      <w:pPr>
+        <w:ind w:left="3601" w:hanging="360"/>
+      </w:pPr>
+    </w:lvl>
+    <w:lvl w:ilvl="5" w:tplc="0816001B" w:tentative="1">
+      <w:start w:val="1"/>
+      <w:numFmt w:val="lowerRoman"/>
+      <w:lvlText w:val="%6."/>
+      <w:lvlJc w:val="right"/>
+      <w:pPr>
+        <w:ind w:left="4321" w:hanging="180"/>
+      </w:pPr>
+    </w:lvl>
+    <w:lvl w:ilvl="6" w:tplc="0816000F" w:tentative="1">
+      <w:start w:val="1"/>
+      <w:numFmt w:val="decimal"/>
+      <w:lvlText w:val="%7."/>
+      <w:lvlJc w:val="left"/>
+      <w:pPr>
+        <w:ind w:left="5041" w:hanging="360"/>
+      </w:pPr>
+    </w:lvl>
+    <w:lvl w:ilvl="7" w:tplc="08160019" w:tentative="1">
+      <w:start w:val="1"/>
+      <w:numFmt w:val="lowerLetter"/>
+      <w:lvlText w:val="%8."/>
+      <w:lvlJc w:val="left"/>
+      <w:pPr>
+        <w:ind w:left="5761" w:hanging="360"/>
+      </w:pPr>
+    </w:lvl>
+    <w:lvl w:ilvl="8" w:tplc="0816001B" w:tentative="1">
+      <w:start w:val="1"/>
+      <w:numFmt w:val="lowerRoman"/>
+      <w:lvlText w:val="%9."/>
+      <w:lvlJc w:val="right"/>
+      <w:pPr>
+        <w:ind w:left="6481" w:hanging="180"/>
+      </w:pPr>
+    </w:lvl>
+  </w:abstractNum>
+  <w:abstractNum w:abstractNumId="2" w15:restartNumberingAfterBreak="0">
     <w:nsid w:val="0AD71822"/>
     <w:multiLevelType w:val="multilevel"/>
     <w:tmpl w:val="0DD2AF5C"/>
@@ -18631,7 +18783,96 @@
       </w:rPr>
     </w:lvl>
   </w:abstractNum>
-  <w:abstractNum w:abstractNumId="2" w15:restartNumberingAfterBreak="0">
+  <w:abstractNum w:abstractNumId="3" w15:restartNumberingAfterBreak="0">
+    <w:nsid w:val="0ED413F8"/>
+    <w:multiLevelType w:val="hybridMultilevel"/>
+    <w:tmpl w:val="A0F428A4"/>
+    <w:lvl w:ilvl="0" w:tplc="08160001">
+      <w:start w:val="1"/>
+      <w:numFmt w:val="bullet"/>
+      <w:lvlText w:val=""/>
+      <w:lvlJc w:val="left"/>
+      <w:pPr>
+        <w:ind w:left="721" w:hanging="360"/>
+      </w:pPr>
+      <w:rPr>
+        <w:rFonts w:ascii="Symbol" w:hAnsi="Symbol" w:hint="default"/>
+      </w:rPr>
+    </w:lvl>
+    <w:lvl w:ilvl="1" w:tplc="08160019" w:tentative="1">
+      <w:start w:val="1"/>
+      <w:numFmt w:val="lowerLetter"/>
+      <w:lvlText w:val="%2."/>
+      <w:lvlJc w:val="left"/>
+      <w:pPr>
+        <w:ind w:left="1441" w:hanging="360"/>
+      </w:pPr>
+    </w:lvl>
+    <w:lvl w:ilvl="2" w:tplc="0816001B" w:tentative="1">
+      <w:start w:val="1"/>
+      <w:numFmt w:val="lowerRoman"/>
+      <w:lvlText w:val="%3."/>
+      <w:lvlJc w:val="right"/>
+      <w:pPr>
+        <w:ind w:left="2161" w:hanging="180"/>
+      </w:pPr>
+    </w:lvl>
+    <w:lvl w:ilvl="3" w:tplc="0816000F" w:tentative="1">
+      <w:start w:val="1"/>
+      <w:numFmt w:val="decimal"/>
+      <w:lvlText w:val="%4."/>
+      <w:lvlJc w:val="left"/>
+      <w:pPr>
+        <w:ind w:left="2881" w:hanging="360"/>
+      </w:pPr>
+    </w:lvl>
+    <w:lvl w:ilvl="4" w:tplc="08160019" w:tentative="1">
+      <w:start w:val="1"/>
+      <w:numFmt w:val="lowerLetter"/>
+      <w:lvlText w:val="%5."/>
+      <w:lvlJc w:val="left"/>
+      <w:pPr>
+        <w:ind w:left="3601" w:hanging="360"/>
+      </w:pPr>
+    </w:lvl>
+    <w:lvl w:ilvl="5" w:tplc="0816001B" w:tentative="1">
+      <w:start w:val="1"/>
+      <w:numFmt w:val="lowerRoman"/>
+      <w:lvlText w:val="%6."/>
+      <w:lvlJc w:val="right"/>
+      <w:pPr>
+        <w:ind w:left="4321" w:hanging="180"/>
+      </w:pPr>
+    </w:lvl>
+    <w:lvl w:ilvl="6" w:tplc="0816000F" w:tentative="1">
+      <w:start w:val="1"/>
+      <w:numFmt w:val="decimal"/>
+      <w:lvlText w:val="%7."/>
+      <w:lvlJc w:val="left"/>
+      <w:pPr>
+        <w:ind w:left="5041" w:hanging="360"/>
+      </w:pPr>
+    </w:lvl>
+    <w:lvl w:ilvl="7" w:tplc="08160019" w:tentative="1">
+      <w:start w:val="1"/>
+      <w:numFmt w:val="lowerLetter"/>
+      <w:lvlText w:val="%8."/>
+      <w:lvlJc w:val="left"/>
+      <w:pPr>
+        <w:ind w:left="5761" w:hanging="360"/>
+      </w:pPr>
+    </w:lvl>
+    <w:lvl w:ilvl="8" w:tplc="0816001B" w:tentative="1">
+      <w:start w:val="1"/>
+      <w:numFmt w:val="lowerRoman"/>
+      <w:lvlText w:val="%9."/>
+      <w:lvlJc w:val="right"/>
+      <w:pPr>
+        <w:ind w:left="6481" w:hanging="180"/>
+      </w:pPr>
+    </w:lvl>
+  </w:abstractNum>
+  <w:abstractNum w:abstractNumId="4" w15:restartNumberingAfterBreak="0">
     <w:nsid w:val="11A926E4"/>
     <w:multiLevelType w:val="multilevel"/>
     <w:tmpl w:val="47B41592"/>
@@ -18744,7 +18985,7 @@
       </w:rPr>
     </w:lvl>
   </w:abstractNum>
-  <w:abstractNum w:abstractNumId="3" w15:restartNumberingAfterBreak="0">
+  <w:abstractNum w:abstractNumId="5" w15:restartNumberingAfterBreak="0">
     <w:nsid w:val="19E060B9"/>
     <w:multiLevelType w:val="hybridMultilevel"/>
     <w:tmpl w:val="E8EE8C42"/>
@@ -18857,7 +19098,7 @@
       </w:rPr>
     </w:lvl>
   </w:abstractNum>
-  <w:abstractNum w:abstractNumId="4" w15:restartNumberingAfterBreak="0">
+  <w:abstractNum w:abstractNumId="6" w15:restartNumberingAfterBreak="0">
     <w:nsid w:val="1A6A12E3"/>
     <w:multiLevelType w:val="multilevel"/>
     <w:tmpl w:val="61EADA84"/>
@@ -18970,7 +19211,7 @@
       </w:rPr>
     </w:lvl>
   </w:abstractNum>
-  <w:abstractNum w:abstractNumId="5" w15:restartNumberingAfterBreak="0">
+  <w:abstractNum w:abstractNumId="7" w15:restartNumberingAfterBreak="0">
     <w:nsid w:val="22D1629A"/>
     <w:multiLevelType w:val="multilevel"/>
     <w:tmpl w:val="D982E760"/>
@@ -19083,7 +19324,7 @@
       </w:rPr>
     </w:lvl>
   </w:abstractNum>
-  <w:abstractNum w:abstractNumId="6" w15:restartNumberingAfterBreak="0">
+  <w:abstractNum w:abstractNumId="8" w15:restartNumberingAfterBreak="0">
     <w:nsid w:val="295E2C4A"/>
     <w:multiLevelType w:val="hybridMultilevel"/>
     <w:tmpl w:val="B9F8EAEA"/>
@@ -19196,7 +19437,7 @@
       </w:rPr>
     </w:lvl>
   </w:abstractNum>
-  <w:abstractNum w:abstractNumId="7" w15:restartNumberingAfterBreak="0">
+  <w:abstractNum w:abstractNumId="9" w15:restartNumberingAfterBreak="0">
     <w:nsid w:val="2C543BDB"/>
     <w:multiLevelType w:val="multilevel"/>
     <w:tmpl w:val="22FA2D1E"/>
@@ -19309,7 +19550,7 @@
       </w:rPr>
     </w:lvl>
   </w:abstractNum>
-  <w:abstractNum w:abstractNumId="8" w15:restartNumberingAfterBreak="0">
+  <w:abstractNum w:abstractNumId="10" w15:restartNumberingAfterBreak="0">
     <w:nsid w:val="309B72D8"/>
     <w:multiLevelType w:val="multilevel"/>
     <w:tmpl w:val="158C13BA"/>
@@ -19422,7 +19663,7 @@
       </w:rPr>
     </w:lvl>
   </w:abstractNum>
-  <w:abstractNum w:abstractNumId="9" w15:restartNumberingAfterBreak="0">
+  <w:abstractNum w:abstractNumId="11" w15:restartNumberingAfterBreak="0">
     <w:nsid w:val="3C955331"/>
     <w:multiLevelType w:val="multilevel"/>
     <w:tmpl w:val="761C83B4"/>
@@ -19535,7 +19776,7 @@
       </w:rPr>
     </w:lvl>
   </w:abstractNum>
-  <w:abstractNum w:abstractNumId="10" w15:restartNumberingAfterBreak="0">
+  <w:abstractNum w:abstractNumId="12" w15:restartNumberingAfterBreak="0">
     <w:nsid w:val="3F444EF2"/>
     <w:multiLevelType w:val="multilevel"/>
     <w:tmpl w:val="9D1A9A3E"/>
@@ -19648,7 +19889,7 @@
       </w:rPr>
     </w:lvl>
   </w:abstractNum>
-  <w:abstractNum w:abstractNumId="11" w15:restartNumberingAfterBreak="0">
+  <w:abstractNum w:abstractNumId="13" w15:restartNumberingAfterBreak="0">
     <w:nsid w:val="44093F00"/>
     <w:multiLevelType w:val="hybridMultilevel"/>
     <w:tmpl w:val="980224EC"/>
@@ -19737,7 +19978,7 @@
       </w:pPr>
     </w:lvl>
   </w:abstractNum>
-  <w:abstractNum w:abstractNumId="12" w15:restartNumberingAfterBreak="0">
+  <w:abstractNum w:abstractNumId="14" w15:restartNumberingAfterBreak="0">
     <w:nsid w:val="496A1B3F"/>
     <w:multiLevelType w:val="hybridMultilevel"/>
     <w:tmpl w:val="E55E0D66"/>
@@ -19850,7 +20091,7 @@
       </w:rPr>
     </w:lvl>
   </w:abstractNum>
-  <w:abstractNum w:abstractNumId="13" w15:restartNumberingAfterBreak="0">
+  <w:abstractNum w:abstractNumId="15" w15:restartNumberingAfterBreak="0">
     <w:nsid w:val="5111374E"/>
     <w:multiLevelType w:val="multilevel"/>
     <w:tmpl w:val="F2E86AD0"/>
@@ -19963,7 +20204,7 @@
       </w:rPr>
     </w:lvl>
   </w:abstractNum>
-  <w:abstractNum w:abstractNumId="14" w15:restartNumberingAfterBreak="0">
+  <w:abstractNum w:abstractNumId="16" w15:restartNumberingAfterBreak="0">
     <w:nsid w:val="53E129EE"/>
     <w:multiLevelType w:val="hybridMultilevel"/>
     <w:tmpl w:val="84FC3036"/>
@@ -20076,7 +20317,7 @@
       </w:rPr>
     </w:lvl>
   </w:abstractNum>
-  <w:abstractNum w:abstractNumId="15" w15:restartNumberingAfterBreak="0">
+  <w:abstractNum w:abstractNumId="17" w15:restartNumberingAfterBreak="0">
     <w:nsid w:val="545D3D27"/>
     <w:multiLevelType w:val="multilevel"/>
     <w:tmpl w:val="1076C9A6"/>
@@ -20197,7 +20438,7 @@
       </w:rPr>
     </w:lvl>
   </w:abstractNum>
-  <w:abstractNum w:abstractNumId="16" w15:restartNumberingAfterBreak="0">
+  <w:abstractNum w:abstractNumId="18" w15:restartNumberingAfterBreak="0">
     <w:nsid w:val="59C6466A"/>
     <w:multiLevelType w:val="multilevel"/>
     <w:tmpl w:val="390621B2"/>
@@ -20310,7 +20551,7 @@
       </w:rPr>
     </w:lvl>
   </w:abstractNum>
-  <w:abstractNum w:abstractNumId="17" w15:restartNumberingAfterBreak="0">
+  <w:abstractNum w:abstractNumId="19" w15:restartNumberingAfterBreak="0">
     <w:nsid w:val="6229102F"/>
     <w:multiLevelType w:val="multilevel"/>
     <w:tmpl w:val="2D243418"/>
@@ -20423,7 +20664,7 @@
       </w:rPr>
     </w:lvl>
   </w:abstractNum>
-  <w:abstractNum w:abstractNumId="18" w15:restartNumberingAfterBreak="0">
+  <w:abstractNum w:abstractNumId="20" w15:restartNumberingAfterBreak="0">
     <w:nsid w:val="65386D56"/>
     <w:multiLevelType w:val="multilevel"/>
     <w:tmpl w:val="89A86FF4"/>
@@ -20536,7 +20777,7 @@
       </w:rPr>
     </w:lvl>
   </w:abstractNum>
-  <w:abstractNum w:abstractNumId="19" w15:restartNumberingAfterBreak="0">
+  <w:abstractNum w:abstractNumId="21" w15:restartNumberingAfterBreak="0">
     <w:nsid w:val="675D2658"/>
     <w:multiLevelType w:val="multilevel"/>
     <w:tmpl w:val="77E2AF9E"/>
@@ -20649,7 +20890,7 @@
       </w:rPr>
     </w:lvl>
   </w:abstractNum>
-  <w:abstractNum w:abstractNumId="20" w15:restartNumberingAfterBreak="0">
+  <w:abstractNum w:abstractNumId="22" w15:restartNumberingAfterBreak="0">
     <w:nsid w:val="685F609D"/>
     <w:multiLevelType w:val="multilevel"/>
     <w:tmpl w:val="A3A6858C"/>
@@ -20770,7 +21011,7 @@
       </w:rPr>
     </w:lvl>
   </w:abstractNum>
-  <w:abstractNum w:abstractNumId="21" w15:restartNumberingAfterBreak="0">
+  <w:abstractNum w:abstractNumId="23" w15:restartNumberingAfterBreak="0">
     <w:nsid w:val="6BCB1360"/>
     <w:multiLevelType w:val="multilevel"/>
     <w:tmpl w:val="E444BF94"/>
@@ -20901,7 +21142,7 @@
       </w:rPr>
     </w:lvl>
   </w:abstractNum>
-  <w:abstractNum w:abstractNumId="22" w15:restartNumberingAfterBreak="0">
+  <w:abstractNum w:abstractNumId="24" w15:restartNumberingAfterBreak="0">
     <w:nsid w:val="6BFA15D8"/>
     <w:multiLevelType w:val="multilevel"/>
     <w:tmpl w:val="8E6C260C"/>
@@ -21014,7 +21255,7 @@
       </w:rPr>
     </w:lvl>
   </w:abstractNum>
-  <w:abstractNum w:abstractNumId="23" w15:restartNumberingAfterBreak="0">
+  <w:abstractNum w:abstractNumId="25" w15:restartNumberingAfterBreak="0">
     <w:nsid w:val="7CED5CA4"/>
     <w:multiLevelType w:val="multilevel"/>
     <w:tmpl w:val="739E086E"/>
@@ -21100,7 +21341,7 @@
       </w:pPr>
     </w:lvl>
   </w:abstractNum>
-  <w:abstractNum w:abstractNumId="24" w15:restartNumberingAfterBreak="0">
+  <w:abstractNum w:abstractNumId="26" w15:restartNumberingAfterBreak="0">
     <w:nsid w:val="7F97180F"/>
     <w:multiLevelType w:val="multilevel"/>
     <w:tmpl w:val="7CD8EB4E"/>
@@ -21232,79 +21473,85 @@
     </w:lvl>
   </w:abstractNum>
   <w:num w:numId="1">
-    <w:abstractNumId w:val="8"/>
+    <w:abstractNumId w:val="10"/>
   </w:num>
   <w:num w:numId="2">
+    <w:abstractNumId w:val="6"/>
+  </w:num>
+  <w:num w:numId="3">
+    <w:abstractNumId w:val="12"/>
+  </w:num>
+  <w:num w:numId="4">
+    <w:abstractNumId w:val="24"/>
+  </w:num>
+  <w:num w:numId="5">
+    <w:abstractNumId w:val="25"/>
+  </w:num>
+  <w:num w:numId="6">
+    <w:abstractNumId w:val="15"/>
+  </w:num>
+  <w:num w:numId="7">
+    <w:abstractNumId w:val="2"/>
+  </w:num>
+  <w:num w:numId="8">
+    <w:abstractNumId w:val="21"/>
+  </w:num>
+  <w:num w:numId="9">
+    <w:abstractNumId w:val="18"/>
+  </w:num>
+  <w:num w:numId="10">
     <w:abstractNumId w:val="4"/>
   </w:num>
-  <w:num w:numId="3">
-    <w:abstractNumId w:val="10"/>
-  </w:num>
-  <w:num w:numId="4">
-    <w:abstractNumId w:val="22"/>
-  </w:num>
-  <w:num w:numId="5">
-    <w:abstractNumId w:val="23"/>
-  </w:num>
-  <w:num w:numId="6">
-    <w:abstractNumId w:val="13"/>
-  </w:num>
-  <w:num w:numId="7">
-    <w:abstractNumId w:val="1"/>
-  </w:num>
-  <w:num w:numId="8">
+  <w:num w:numId="11">
     <w:abstractNumId w:val="19"/>
   </w:num>
-  <w:num w:numId="9">
-    <w:abstractNumId w:val="16"/>
-  </w:num>
-  <w:num w:numId="10">
-    <w:abstractNumId w:val="2"/>
-  </w:num>
-  <w:num w:numId="11">
-    <w:abstractNumId w:val="17"/>
-  </w:num>
   <w:num w:numId="12">
-    <w:abstractNumId w:val="18"/>
+    <w:abstractNumId w:val="20"/>
   </w:num>
   <w:num w:numId="13">
-    <w:abstractNumId w:val="7"/>
+    <w:abstractNumId w:val="9"/>
   </w:num>
   <w:num w:numId="14">
-    <w:abstractNumId w:val="5"/>
+    <w:abstractNumId w:val="7"/>
   </w:num>
   <w:num w:numId="15">
     <w:abstractNumId w:val="0"/>
   </w:num>
   <w:num w:numId="16">
+    <w:abstractNumId w:val="13"/>
+  </w:num>
+  <w:num w:numId="17">
+    <w:abstractNumId w:val="17"/>
+  </w:num>
+  <w:num w:numId="18">
+    <w:abstractNumId w:val="22"/>
+  </w:num>
+  <w:num w:numId="19">
+    <w:abstractNumId w:val="23"/>
+  </w:num>
+  <w:num w:numId="20">
+    <w:abstractNumId w:val="26"/>
+  </w:num>
+  <w:num w:numId="21">
     <w:abstractNumId w:val="11"/>
   </w:num>
-  <w:num w:numId="17">
-    <w:abstractNumId w:val="15"/>
-  </w:num>
-  <w:num w:numId="18">
-    <w:abstractNumId w:val="20"/>
-  </w:num>
-  <w:num w:numId="19">
-    <w:abstractNumId w:val="21"/>
-  </w:num>
-  <w:num w:numId="20">
-    <w:abstractNumId w:val="24"/>
-  </w:num>
-  <w:num w:numId="21">
-    <w:abstractNumId w:val="9"/>
-  </w:num>
   <w:num w:numId="22">
-    <w:abstractNumId w:val="12"/>
+    <w:abstractNumId w:val="14"/>
   </w:num>
   <w:num w:numId="23">
-    <w:abstractNumId w:val="14"/>
+    <w:abstractNumId w:val="16"/>
   </w:num>
   <w:num w:numId="24">
-    <w:abstractNumId w:val="3"/>
+    <w:abstractNumId w:val="5"/>
   </w:num>
   <w:num w:numId="25">
-    <w:abstractNumId w:val="6"/>
+    <w:abstractNumId w:val="8"/>
+  </w:num>
+  <w:num w:numId="26">
+    <w:abstractNumId w:val="1"/>
+  </w:num>
+  <w:num w:numId="27">
+    <w:abstractNumId w:val="3"/>
   </w:num>
 </w:numbering>
 </file>
@@ -22502,6 +22749,25 @@
       <w:szCs w:val="20"/>
     </w:rPr>
   </w:style>
+  <w:style w:type="paragraph" w:styleId="Caption">
+    <w:name w:val="caption"/>
+    <w:basedOn w:val="Normal"/>
+    <w:next w:val="Normal"/>
+    <w:uiPriority w:val="35"/>
+    <w:unhideWhenUsed/>
+    <w:qFormat/>
+    <w:rsid w:val="0056792C"/>
+    <w:pPr>
+      <w:spacing w:before="0" w:after="200"/>
+    </w:pPr>
+    <w:rPr>
+      <w:i/>
+      <w:iCs/>
+      <w:color w:val="1F497D" w:themeColor="text2"/>
+      <w:sz w:val="18"/>
+      <w:szCs w:val="18"/>
+    </w:rPr>
+  </w:style>
 </w:styles>
 </file>
 
@@ -22791,21 +23057,12 @@
 </file>
 
 <file path=customXml/item1.xml><?xml version="1.0" encoding="utf-8"?>
-<?mso-contentType ?>
-<FormTemplates xmlns="http://schemas.microsoft.com/sharepoint/v3/contenttype/forms">
-  <Display>DocumentLibraryForm</Display>
-  <Edit>DocumentLibraryForm</Edit>
-  <New>DocumentLibraryForm</New>
-</FormTemplates>
-</file>
-
-<file path=customXml/item2.xml><?xml version="1.0" encoding="utf-8"?>
 <p:properties xmlns:p="http://schemas.microsoft.com/office/2006/metadata/properties" xmlns:xsi="http://www.w3.org/2001/XMLSchema-instance" xmlns:pc="http://schemas.microsoft.com/office/infopath/2007/PartnerControls">
   <documentManagement/>
 </p:properties>
 </file>
 
-<file path=customXml/item3.xml><?xml version="1.0" encoding="utf-8"?>
+<file path=customXml/item2.xml><?xml version="1.0" encoding="utf-8"?>
 <ct:contentTypeSchema xmlns:ct="http://schemas.microsoft.com/office/2006/metadata/contentType" xmlns:ma="http://schemas.microsoft.com/office/2006/metadata/properties/metaAttributes" ct:_="" ma:_="" ma:contentTypeName="Document" ma:contentTypeID="0x010100AB84FB545184F44CB6886A9B148B320A" ma:contentTypeVersion="3" ma:contentTypeDescription="Create a new document." ma:contentTypeScope="" ma:versionID="2c7c2b3a372e0eab7b29c3f8c7064582">
   <xsd:schema xmlns:xsd="http://www.w3.org/2001/XMLSchema" xmlns:xs="http://www.w3.org/2001/XMLSchema" xmlns:p="http://schemas.microsoft.com/office/2006/metadata/properties" xmlns:ns2="f4c8808d-921d-421b-99f6-10f8c5ea93a0" targetNamespace="http://schemas.microsoft.com/office/2006/metadata/properties" ma:root="true" ma:fieldsID="22b683ed94c5a5a0efeb2a43a1010113" ns2:_="">
     <xsd:import namespace="f4c8808d-921d-421b-99f6-10f8c5ea93a0"/>
@@ -22943,19 +23200,20 @@
 </ct:contentTypeSchema>
 </file>
 
+<file path=customXml/item3.xml><?xml version="1.0" encoding="utf-8"?>
+<?mso-contentType ?>
+<FormTemplates xmlns="http://schemas.microsoft.com/sharepoint/v3/contenttype/forms">
+  <Display>DocumentLibraryForm</Display>
+  <Edit>DocumentLibraryForm</Edit>
+  <New>DocumentLibraryForm</New>
+</FormTemplates>
+</file>
+
 <file path=customXml/item4.xml><?xml version="1.0" encoding="utf-8"?>
 <b:Sources xmlns:b="http://schemas.openxmlformats.org/officeDocument/2006/bibliography" xmlns="http://schemas.openxmlformats.org/officeDocument/2006/bibliography" SelectedStyle="\APA.XSL" StyleName="APA"/>
 </file>
 
 <file path=customXml/itemProps1.xml><?xml version="1.0" encoding="utf-8"?>
-<ds:datastoreItem xmlns:ds="http://schemas.openxmlformats.org/officeDocument/2006/customXml" ds:itemID="{2C7B68B1-D60B-48F9-AE83-EF24A8D512DD}">
-  <ds:schemaRefs>
-    <ds:schemaRef ds:uri="http://schemas.microsoft.com/sharepoint/v3/contenttype/forms"/>
-  </ds:schemaRefs>
-</ds:datastoreItem>
-</file>
-
-<file path=customXml/itemProps2.xml><?xml version="1.0" encoding="utf-8"?>
 <ds:datastoreItem xmlns:ds="http://schemas.openxmlformats.org/officeDocument/2006/customXml" ds:itemID="{766BFDCB-4C24-437C-8A93-F0F4A4A491C4}">
   <ds:schemaRefs>
     <ds:schemaRef ds:uri="http://schemas.microsoft.com/office/2006/metadata/properties"/>
@@ -22964,7 +23222,7 @@
 </ds:datastoreItem>
 </file>
 
-<file path=customXml/itemProps3.xml><?xml version="1.0" encoding="utf-8"?>
+<file path=customXml/itemProps2.xml><?xml version="1.0" encoding="utf-8"?>
 <ds:datastoreItem xmlns:ds="http://schemas.openxmlformats.org/officeDocument/2006/customXml" ds:itemID="{CDDF66A9-C3E2-4D87-8313-A85D74F95E20}">
   <ds:schemaRefs>
     <ds:schemaRef ds:uri="http://schemas.microsoft.com/office/2006/metadata/contentType"/>
@@ -22982,8 +23240,16 @@
 </ds:datastoreItem>
 </file>
 
+<file path=customXml/itemProps3.xml><?xml version="1.0" encoding="utf-8"?>
+<ds:datastoreItem xmlns:ds="http://schemas.openxmlformats.org/officeDocument/2006/customXml" ds:itemID="{2C7B68B1-D60B-48F9-AE83-EF24A8D512DD}">
+  <ds:schemaRefs>
+    <ds:schemaRef ds:uri="http://schemas.microsoft.com/sharepoint/v3/contenttype/forms"/>
+  </ds:schemaRefs>
+</ds:datastoreItem>
+</file>
+
 <file path=customXml/itemProps4.xml><?xml version="1.0" encoding="utf-8"?>
-<ds:datastoreItem xmlns:ds="http://schemas.openxmlformats.org/officeDocument/2006/customXml" ds:itemID="{E56DB7E5-E242-476C-A9A7-8D1B113E9EF2}">
+<ds:datastoreItem xmlns:ds="http://schemas.openxmlformats.org/officeDocument/2006/customXml" ds:itemID="{13E5031D-B1E3-4302-AC5B-FF314BAC3DE2}">
   <ds:schemaRefs>
     <ds:schemaRef ds:uri="http://schemas.openxmlformats.org/officeDocument/2006/bibliography"/>
   </ds:schemaRefs>

</xml_diff>